<commit_message>
end of  segmentatitiion part
</commit_message>
<xml_diff>
--- a/Aplikacji ocr w zastosowaniu praktycznym.docx
+++ b/Aplikacji ocr w zastosowaniu praktycznym.docx
@@ -215,7 +215,13 @@
         </w:r>
       </w:hyperlink>
     </w:p>
-    <w:p/>
+    <w:p>
+      <w:pPr>
+        <w:rPr>
+          <w:noProof/>
+        </w:rPr>
+      </w:pPr>
+    </w:p>
     <w:p>
       <w:pPr>
         <w:pStyle w:val="TOC1"/>
@@ -269,7 +275,27 @@
             <w:noProof/>
             <w:lang w:bidi="hi-IN"/>
           </w:rPr>
-          <w:t>Optyczne rozpoznawanie znaków</w:t>
+          <w:t>Optyczne rozpozn</w:t>
+        </w:r>
+        <w:r>
+          <w:rPr>
+            <w:rStyle w:val="Hyperlink"/>
+            <w:b/>
+            <w:bCs/>
+            <w:noProof/>
+            <w:lang w:bidi="hi-IN"/>
+          </w:rPr>
+          <w:t>a</w:t>
+        </w:r>
+        <w:r>
+          <w:rPr>
+            <w:rStyle w:val="Hyperlink"/>
+            <w:b/>
+            <w:bCs/>
+            <w:noProof/>
+            <w:lang w:bidi="hi-IN"/>
+          </w:rPr>
+          <w:t>wanie znaków</w:t>
         </w:r>
         <w:r>
           <w:rPr>
@@ -596,7 +622,13 @@
         </w:r>
       </w:hyperlink>
     </w:p>
-    <w:p/>
+    <w:p>
+      <w:pPr>
+        <w:rPr>
+          <w:noProof/>
+        </w:rPr>
+      </w:pPr>
+    </w:p>
     <w:p>
       <w:pPr>
         <w:pStyle w:val="TOC1"/>
@@ -1160,7 +1192,7 @@
                     <pic:cNvPicPr/>
                   </pic:nvPicPr>
                   <pic:blipFill>
-                    <a:blip r:embed="rId6" cstate="print">
+                    <a:blip r:embed="rId8" cstate="print">
                       <a:extLst>
                         <a:ext uri="{28A0092B-C50C-407E-A947-70E740481C1C}">
                           <a14:useLocalDpi xmlns:a14="http://schemas.microsoft.com/office/drawing/2010/main" val="0"/>
@@ -1439,6 +1471,9 @@
       <w:r>
         <w:t xml:space="preserve"> (</w:t>
       </w:r>
+      <w:r>
+        <w:t xml:space="preserve">ang. </w:t>
+      </w:r>
       <w:proofErr w:type="spellStart"/>
       <w:r>
         <w:t>Horizontal</w:t>
@@ -1456,14 +1491,27 @@
         <w:t>). Ta metoda przyjmuje na wejście obraz binarny otrzymany z poprzedniego kroku, w którym białe pikseli - są uznawane za ważną informację, a czarne - za tło. Następnie, oblicza się suma białych pikseli w każdym wierszu obrazu. Wynikiem działania metody jest lista o długości równej wysokości obrazu.</w:t>
       </w:r>
       <w:r>
-        <w:t xml:space="preserve"> Jeśli wartość elementu listy jest duża pod względem pozostałych elementów, to znaczy, że jest to część linii tekstu. W przeciwnym wypadku, elementy o malej wartości mogą być uznane za obszary znajdujące się pomiędzy liniami tekstu i służyć jako wskaźniki na miejsca, gdzie należy podzielić obraz.</w:t>
-      </w:r>
-    </w:p>
-    <w:p>
-      <w:r>
-        <w:tab/>
+        <w:t xml:space="preserve"> Jeśli wartość elementu listy</w:t>
+      </w:r>
+      <w:r>
+        <w:t>,</w:t>
+      </w:r>
+      <w:r>
+        <w:t xml:space="preserve"> jest duża pod względem pozostałych elementów, to znaczy, że jest to część linii tekstu. W przeciwnym wypadku, elementy o malej wartości mogą być uznane za obszary znajdujące się pomiędzy liniami tekstu i służyć jako wskaźniki na miejsca, gdzie należy podzielić obraz.</w:t>
+      </w:r>
+    </w:p>
+    <w:p>
+      <w:pPr>
+        <w:rPr>
+          <w:color w:val="000000" w:themeColor="text1"/>
+        </w:rPr>
+      </w:pPr>
+      <w:r>
         <w:t>Kolejnym zadaniem jest segmentacja słów. Używa się do tego metoda wyliczania rzutu pionowego (</w:t>
       </w:r>
+      <w:r>
+        <w:t xml:space="preserve">ang. </w:t>
+      </w:r>
       <w:proofErr w:type="spellStart"/>
       <w:r>
         <w:t>V</w:t>
@@ -1522,6 +1570,75 @@
       <w:r>
         <w:t xml:space="preserve"> słów – jeśli są o dużej wartości lub polem pomiędzy nimi – w przypadku wartości niskich.</w:t>
       </w:r>
+      <w:r>
+        <w:t xml:space="preserve"> </w:t>
+      </w:r>
+      <w:r>
+        <w:rPr>
+          <w:color w:val="000000" w:themeColor="text1"/>
+        </w:rPr>
+        <w:t xml:space="preserve">Odstęp pomiędzy słowami jest większy niż odstęp pomiędzy znakami, dla tego </w:t>
+      </w:r>
+      <w:r>
+        <w:rPr>
+          <w:color w:val="000000" w:themeColor="text1"/>
+        </w:rPr>
+        <w:t>ważne jest ustawić próg</w:t>
+      </w:r>
+      <w:r>
+        <w:rPr>
+          <w:color w:val="000000" w:themeColor="text1"/>
+        </w:rPr>
+        <w:t xml:space="preserve"> jego </w:t>
+      </w:r>
+      <w:r>
+        <w:rPr>
+          <w:color w:val="000000" w:themeColor="text1"/>
+        </w:rPr>
+        <w:t xml:space="preserve">szerokości, </w:t>
+      </w:r>
+      <w:r>
+        <w:rPr>
+          <w:color w:val="000000" w:themeColor="text1"/>
+        </w:rPr>
+        <w:t>na podstawie</w:t>
+      </w:r>
+      <w:r>
+        <w:rPr>
+          <w:color w:val="000000" w:themeColor="text1"/>
+        </w:rPr>
+        <w:t xml:space="preserve"> </w:t>
+      </w:r>
+      <w:r>
+        <w:rPr>
+          <w:color w:val="000000" w:themeColor="text1"/>
+        </w:rPr>
+        <w:t>które</w:t>
+      </w:r>
+      <w:r>
+        <w:rPr>
+          <w:color w:val="000000" w:themeColor="text1"/>
+        </w:rPr>
+        <w:t>go</w:t>
+      </w:r>
+      <w:r>
+        <w:rPr>
+          <w:color w:val="000000" w:themeColor="text1"/>
+        </w:rPr>
+        <w:t xml:space="preserve"> będą wybierane k</w:t>
+      </w:r>
+      <w:r>
+        <w:rPr>
+          <w:color w:val="000000" w:themeColor="text1"/>
+        </w:rPr>
+        <w:t>olumny, rozdzielające słowa</w:t>
+      </w:r>
+      <w:r>
+        <w:rPr>
+          <w:color w:val="000000" w:themeColor="text1"/>
+        </w:rPr>
+        <w:t xml:space="preserve">.  </w:t>
+      </w:r>
     </w:p>
     <w:p>
       <w:pPr>
@@ -1530,58 +1647,122 @@
         </w:rPr>
       </w:pPr>
       <w:r>
-        <w:tab/>
-        <w:t>Proces segmentacji znaków jest opcjonalnym, jego użycie zależy od typu tekstu na obrazie. Jeśli znaki tworzące słowo są niezależne i nie łączą</w:t>
+        <w:t>Proces segmentacji znaków zależy od typu tekstu na obrazie. Jeśli znaki tworzące słowo są niezależne i nie łączą</w:t>
       </w:r>
       <w:r>
         <w:t xml:space="preserve"> </w:t>
       </w:r>
       <w:r>
-        <w:t xml:space="preserve">się pomiędzy sobą, to w takim wypadku można użyć metody używanej podczas segmentacji słow. </w:t>
-      </w:r>
-      <w:r>
-        <w:rPr>
-          <w:color w:val="4472C4" w:themeColor="accent1"/>
-        </w:rPr>
-        <w:t xml:space="preserve">Podczas wyliczania rzutu pionowego, elementy o niskich </w:t>
-      </w:r>
-      <w:proofErr w:type="gramStart"/>
-      <w:r>
-        <w:rPr>
-          <w:color w:val="4472C4" w:themeColor="accent1"/>
-        </w:rPr>
-        <w:t>wartościach .</w:t>
-      </w:r>
-      <w:proofErr w:type="gramEnd"/>
-      <w:r>
-        <w:rPr>
-          <w:color w:val="4472C4" w:themeColor="accent1"/>
-        </w:rPr>
-        <w:t xml:space="preserve"> Odstęp pomiędzy słowami jest większy niż odstęp pomiędzy znakami, dla </w:t>
-      </w:r>
-      <w:proofErr w:type="gramStart"/>
-      <w:r>
-        <w:rPr>
-          <w:color w:val="4472C4" w:themeColor="accent1"/>
-        </w:rPr>
-        <w:t>tego</w:t>
-      </w:r>
-      <w:proofErr w:type="gramEnd"/>
-      <w:r>
-        <w:rPr>
-          <w:color w:val="4472C4" w:themeColor="accent1"/>
-        </w:rPr>
-        <w:t xml:space="preserve"> aby poprawnie wyliczyć można ustawić próg szerokości uznawany za </w:t>
+        <w:t xml:space="preserve">się pomiędzy sobą, to w takim wypadku </w:t>
+      </w:r>
+      <w:r>
+        <w:t>używa się</w:t>
+      </w:r>
+      <w:r>
+        <w:t xml:space="preserve"> metod</w:t>
+      </w:r>
+      <w:r>
+        <w:t>a z poprzedniego kroku segmentacji</w:t>
+      </w:r>
+      <w:r>
+        <w:t xml:space="preserve">. </w:t>
+      </w:r>
+      <w:r>
+        <w:t>W tym wypadku, w</w:t>
+      </w:r>
+      <w:r>
+        <w:t>yliczanie pionowego rzutu odbywa się na podstawie obrazu, który zawiera pojedyncze słowo, składające się z ciągu znaków.</w:t>
+      </w:r>
+      <w:r>
+        <w:t xml:space="preserve"> </w:t>
+      </w:r>
+      <w:r>
+        <w:t>Na wyjściu zwracana j</w:t>
+      </w:r>
+      <w:r>
+        <w:t>est lista, z której należy wybrać kolumny o niskich wartościach, będące separatorami.</w:t>
+      </w:r>
+      <w:r>
+        <w:t xml:space="preserve"> </w:t>
+      </w:r>
+      <w:r>
+        <w:t xml:space="preserve">W innym </w:t>
+      </w:r>
+      <w:r>
+        <w:lastRenderedPageBreak/>
+        <w:t>przypadku,</w:t>
+      </w:r>
+      <w:r>
+        <w:t xml:space="preserve"> jeżeli </w:t>
+      </w:r>
+      <w:r>
+        <w:t xml:space="preserve">litery </w:t>
+      </w:r>
+      <w:r>
+        <w:t>w tekście</w:t>
+      </w:r>
+      <w:r>
+        <w:t>, są połączone przez</w:t>
+      </w:r>
+      <w:r>
+        <w:t xml:space="preserve"> ligatur</w:t>
+      </w:r>
+      <w:r>
+        <w:t>ę, tak</w:t>
+      </w:r>
+      <w:r>
+        <w:t xml:space="preserve"> jak to często </w:t>
+      </w:r>
+      <w:r>
+        <w:t>jest</w:t>
+      </w:r>
+      <w:r>
+        <w:t xml:space="preserve"> w piśmie ręcznym, to wtedy</w:t>
+      </w:r>
+      <w:r>
+        <w:t xml:space="preserve"> proces</w:t>
+      </w:r>
+      <w:r>
+        <w:t xml:space="preserve"> </w:t>
+      </w:r>
+      <w:r>
+        <w:t>segmentacj</w:t>
+      </w:r>
+      <w:r>
+        <w:t>i</w:t>
+      </w:r>
+      <w:r>
+        <w:t xml:space="preserve"> słów</w:t>
+      </w:r>
+      <w:r>
+        <w:t>,</w:t>
+      </w:r>
+      <w:r>
+        <w:t xml:space="preserve"> </w:t>
+      </w:r>
+      <w:r>
+        <w:t>jest wykonywan</w:t>
+      </w:r>
+      <w:r>
+        <w:t>y</w:t>
+      </w:r>
+      <w:r>
+        <w:t xml:space="preserve"> przy pomocy </w:t>
+      </w:r>
+      <w:r>
+        <w:t>sztucznej inteligencj</w:t>
+      </w:r>
+      <w:r>
+        <w:t>i.</w:t>
+      </w:r>
+      <w:r>
+        <w:t xml:space="preserve"> </w:t>
       </w:r>
     </w:p>
     <w:p>
       <w:pPr>
         <w:pStyle w:val="BodyText"/>
-      </w:pPr>
-    </w:p>
-    <w:p>
-      <w:pPr>
-        <w:pStyle w:val="BodyText"/>
+        <w:ind w:firstLine="0"/>
       </w:pPr>
     </w:p>
     <w:p>
@@ -1602,7 +1783,6 @@
           <w:b/>
           <w:bCs/>
         </w:rPr>
-        <w:lastRenderedPageBreak/>
         <w:t>Character</w:t>
       </w:r>
       <w:proofErr w:type="spellEnd"/>
@@ -1803,6 +1983,56 @@
     </w:sectPr>
   </w:body>
 </w:document>
+</file>
+
+<file path=word/endnotes.xml><?xml version="1.0" encoding="utf-8"?>
+<w:endnotes xmlns:wpc="http://schemas.microsoft.com/office/word/2010/wordprocessingCanvas" xmlns:cx="http://schemas.microsoft.com/office/drawing/2014/chartex" xmlns:cx1="http://schemas.microsoft.com/office/drawing/2015/9/8/chartex" xmlns:cx2="http://schemas.microsoft.com/office/drawing/2015/10/21/chartex" xmlns:cx3="http://schemas.microsoft.com/office/drawing/2016/5/9/chartex" xmlns:cx4="http://schemas.microsoft.com/office/drawing/2016/5/10/chartex" xmlns:cx5="http://schemas.microsoft.com/office/drawing/2016/5/11/chartex" xmlns:cx6="http://schemas.microsoft.com/office/drawing/2016/5/12/chartex" xmlns:cx7="http://schemas.microsoft.com/office/drawing/2016/5/13/chartex" xmlns:cx8="http://schemas.microsoft.com/office/drawing/2016/5/14/chartex" xmlns:mc="http://schemas.openxmlformats.org/markup-compatibility/2006" xmlns:aink="http://schemas.microsoft.com/office/drawing/2016/ink" xmlns:am3d="http://schemas.microsoft.com/office/drawing/2017/model3d" xmlns:o="urn:schemas-microsoft-com:office:office" xmlns:r="http://schemas.openxmlformats.org/officeDocument/2006/relationships" xmlns:m="http://schemas.openxmlformats.org/officeDocument/2006/math" xmlns:v="urn:schemas-microsoft-com:vml" xmlns:wp14="http://schemas.microsoft.com/office/word/2010/wordprocessingDrawing" xmlns:wp="http://schemas.openxmlformats.org/drawingml/2006/wordprocessingDrawing" xmlns:w10="urn:schemas-microsoft-com:office:word" xmlns:w="http://schemas.openxmlformats.org/wordprocessingml/2006/main" xmlns:w14="http://schemas.microsoft.com/office/word/2010/wordml" xmlns:w15="http://schemas.microsoft.com/office/word/2012/wordml" xmlns:w16cex="http://schemas.microsoft.com/office/word/2018/wordml/cex" xmlns:w16cid="http://schemas.microsoft.com/office/word/2016/wordml/cid" xmlns:w16="http://schemas.microsoft.com/office/word/2018/wordml" xmlns:w16sdtdh="http://schemas.microsoft.com/office/word/2020/wordml/sdtdatahash" xmlns:w16se="http://schemas.microsoft.com/office/word/2015/wordml/symex" xmlns:wpg="http://schemas.microsoft.com/office/word/2010/wordprocessingGroup" xmlns:wpi="http://schemas.microsoft.com/office/word/2010/wordprocessingInk" xmlns:wne="http://schemas.microsoft.com/office/word/2006/wordml" xmlns:wps="http://schemas.microsoft.com/office/word/2010/wordprocessingShape" mc:Ignorable="w14 w15 w16se w16cid w16 w16cex w16sdtdh wp14">
+  <w:endnote w:type="separator" w:id="-1">
+    <w:p>
+      <w:pPr>
+        <w:spacing w:after="0" w:line="240" w:lineRule="auto"/>
+      </w:pPr>
+      <w:r>
+        <w:separator/>
+      </w:r>
+    </w:p>
+  </w:endnote>
+  <w:endnote w:type="continuationSeparator" w:id="0">
+    <w:p>
+      <w:pPr>
+        <w:spacing w:after="0" w:line="240" w:lineRule="auto"/>
+      </w:pPr>
+      <w:r>
+        <w:continuationSeparator/>
+      </w:r>
+    </w:p>
+  </w:endnote>
+</w:endnotes>
+</file>
+
+<file path=word/footnotes.xml><?xml version="1.0" encoding="utf-8"?>
+<w:footnotes xmlns:wpc="http://schemas.microsoft.com/office/word/2010/wordprocessingCanvas" xmlns:cx="http://schemas.microsoft.com/office/drawing/2014/chartex" xmlns:cx1="http://schemas.microsoft.com/office/drawing/2015/9/8/chartex" xmlns:cx2="http://schemas.microsoft.com/office/drawing/2015/10/21/chartex" xmlns:cx3="http://schemas.microsoft.com/office/drawing/2016/5/9/chartex" xmlns:cx4="http://schemas.microsoft.com/office/drawing/2016/5/10/chartex" xmlns:cx5="http://schemas.microsoft.com/office/drawing/2016/5/11/chartex" xmlns:cx6="http://schemas.microsoft.com/office/drawing/2016/5/12/chartex" xmlns:cx7="http://schemas.microsoft.com/office/drawing/2016/5/13/chartex" xmlns:cx8="http://schemas.microsoft.com/office/drawing/2016/5/14/chartex" xmlns:mc="http://schemas.openxmlformats.org/markup-compatibility/2006" xmlns:aink="http://schemas.microsoft.com/office/drawing/2016/ink" xmlns:am3d="http://schemas.microsoft.com/office/drawing/2017/model3d" xmlns:o="urn:schemas-microsoft-com:office:office" xmlns:r="http://schemas.openxmlformats.org/officeDocument/2006/relationships" xmlns:m="http://schemas.openxmlformats.org/officeDocument/2006/math" xmlns:v="urn:schemas-microsoft-com:vml" xmlns:wp14="http://schemas.microsoft.com/office/word/2010/wordprocessingDrawing" xmlns:wp="http://schemas.openxmlformats.org/drawingml/2006/wordprocessingDrawing" xmlns:w10="urn:schemas-microsoft-com:office:word" xmlns:w="http://schemas.openxmlformats.org/wordprocessingml/2006/main" xmlns:w14="http://schemas.microsoft.com/office/word/2010/wordml" xmlns:w15="http://schemas.microsoft.com/office/word/2012/wordml" xmlns:w16cex="http://schemas.microsoft.com/office/word/2018/wordml/cex" xmlns:w16cid="http://schemas.microsoft.com/office/word/2016/wordml/cid" xmlns:w16="http://schemas.microsoft.com/office/word/2018/wordml" xmlns:w16sdtdh="http://schemas.microsoft.com/office/word/2020/wordml/sdtdatahash" xmlns:w16se="http://schemas.microsoft.com/office/word/2015/wordml/symex" xmlns:wpg="http://schemas.microsoft.com/office/word/2010/wordprocessingGroup" xmlns:wpi="http://schemas.microsoft.com/office/word/2010/wordprocessingInk" xmlns:wne="http://schemas.microsoft.com/office/word/2006/wordml" xmlns:wps="http://schemas.microsoft.com/office/word/2010/wordprocessingShape" mc:Ignorable="w14 w15 w16se w16cid w16 w16cex w16sdtdh wp14">
+  <w:footnote w:type="separator" w:id="-1">
+    <w:p>
+      <w:pPr>
+        <w:spacing w:after="0" w:line="240" w:lineRule="auto"/>
+      </w:pPr>
+      <w:r>
+        <w:separator/>
+      </w:r>
+    </w:p>
+  </w:footnote>
+  <w:footnote w:type="continuationSeparator" w:id="0">
+    <w:p>
+      <w:pPr>
+        <w:spacing w:after="0" w:line="240" w:lineRule="auto"/>
+      </w:pPr>
+      <w:r>
+        <w:continuationSeparator/>
+      </w:r>
+    </w:p>
+  </w:footnote>
+</w:footnotes>
 </file>
 
 <file path=word/numbering.xml><?xml version="1.0" encoding="utf-8"?>
@@ -2756,6 +2986,47 @@
       <w:rFonts w:eastAsiaTheme="minorEastAsia"/>
     </w:rPr>
   </w:style>
+  <w:style w:type="paragraph" w:styleId="EndnoteText">
+    <w:name w:val="endnote text"/>
+    <w:basedOn w:val="Normal"/>
+    <w:link w:val="EndnoteTextChar"/>
+    <w:uiPriority w:val="99"/>
+    <w:semiHidden/>
+    <w:unhideWhenUsed/>
+    <w:rsid w:val="00205495"/>
+    <w:pPr>
+      <w:spacing w:after="0" w:line="240" w:lineRule="auto"/>
+    </w:pPr>
+    <w:rPr>
+      <w:sz w:val="20"/>
+      <w:szCs w:val="20"/>
+    </w:rPr>
+  </w:style>
+  <w:style w:type="character" w:customStyle="1" w:styleId="EndnoteTextChar">
+    <w:name w:val="Endnote Text Char"/>
+    <w:basedOn w:val="DefaultParagraphFont"/>
+    <w:link w:val="EndnoteText"/>
+    <w:uiPriority w:val="99"/>
+    <w:semiHidden/>
+    <w:rsid w:val="00205495"/>
+    <w:rPr>
+      <w:rFonts w:ascii="Times New Roman" w:hAnsi="Times New Roman" w:cs="Times New Roman"/>
+      <w:sz w:val="20"/>
+      <w:szCs w:val="20"/>
+      <w:lang w:val="pl-PL"/>
+    </w:rPr>
+  </w:style>
+  <w:style w:type="character" w:styleId="EndnoteReference">
+    <w:name w:val="endnote reference"/>
+    <w:basedOn w:val="DefaultParagraphFont"/>
+    <w:uiPriority w:val="99"/>
+    <w:semiHidden/>
+    <w:unhideWhenUsed/>
+    <w:rsid w:val="00205495"/>
+    <w:rPr>
+      <w:vertAlign w:val="superscript"/>
+    </w:rPr>
+  </w:style>
 </w:styles>
 </file>
 

</xml_diff>

<commit_message>
add information about first technic of OCR
</commit_message>
<xml_diff>
--- a/Aplikacji ocr w zastosowaniu praktycznym.docx
+++ b/Aplikacji ocr w zastosowaniu praktycznym.docx
@@ -275,27 +275,7 @@
             <w:noProof/>
             <w:lang w:bidi="hi-IN"/>
           </w:rPr>
-          <w:t>Optyczne rozpozn</w:t>
-        </w:r>
-        <w:r>
-          <w:rPr>
-            <w:rStyle w:val="Hyperlink"/>
-            <w:b/>
-            <w:bCs/>
-            <w:noProof/>
-            <w:lang w:bidi="hi-IN"/>
-          </w:rPr>
-          <w:t>a</w:t>
-        </w:r>
-        <w:r>
-          <w:rPr>
-            <w:rStyle w:val="Hyperlink"/>
-            <w:b/>
-            <w:bCs/>
-            <w:noProof/>
-            <w:lang w:bidi="hi-IN"/>
-          </w:rPr>
-          <w:t>wanie znaków</w:t>
+          <w:t>Optyczne rozpoznawanie znaków</w:t>
         </w:r>
         <w:r>
           <w:rPr>
@@ -960,23 +940,7 @@
     </w:p>
     <w:p>
       <w:r>
-        <w:t xml:space="preserve">Optyczne rozpoznawanie znaków (Optical </w:t>
-      </w:r>
-      <w:proofErr w:type="spellStart"/>
-      <w:r>
-        <w:t>Character</w:t>
-      </w:r>
-      <w:proofErr w:type="spellEnd"/>
-      <w:r>
-        <w:t xml:space="preserve"> </w:t>
-      </w:r>
-      <w:proofErr w:type="spellStart"/>
-      <w:r>
-        <w:t>Recognition</w:t>
-      </w:r>
-      <w:proofErr w:type="spellEnd"/>
-      <w:r>
-        <w:t>, OCR), jest to technologia, która automatycznie identyfikuję liczby, litery oraz znaki interpunkcyjne w plikach graficznych i konwertuje ich do postaci danych, zrozumiałych komputerowi. Na wejściu podawany jest wcześniej przygotowany plik rastrowy, który poddaje się analizie, w celu odnajdywania w nim zbioru pikseli, wizualizujących symbol, a następnie do każdego znalezionego, przypisuje się kod</w:t>
+        <w:t>Optyczne rozpoznawanie znaków (Optical Character Recognition, OCR), jest to technologia, która automatycznie identyfikuję liczby, litery oraz znaki interpunkcyjne w plikach graficznych i konwertuje ich do postaci danych, zrozumiałych komputerowi. Na wejściu podawany jest wcześniej przygotowany plik rastrowy, który poddaje się analizie, w celu odnajdywania w nim zbioru pikseli, wizualizujących symbol, a następnie do każdego znalezionego, przypisuje się kod</w:t>
       </w:r>
       <w:r>
         <w:t xml:space="preserve"> binarny lub liczbowy</w:t>
@@ -1011,37 +975,26 @@
         </w:rPr>
         <w:br w:type="page"/>
       </w:r>
-      <w:r>
-        <w:rPr>
-          <w:rStyle w:val="Heading2Char"/>
+    </w:p>
+    <w:p>
+      <w:r>
+        <w:rPr>
+          <w:noProof/>
         </w:rPr>
         <w:lastRenderedPageBreak/>
-        <w:t>Proces rozpoznawania znaków</w:t>
-      </w:r>
-    </w:p>
-    <w:p>
-      <w:pPr>
-        <w:pStyle w:val="BodyText"/>
-      </w:pPr>
-    </w:p>
-    <w:p>
-      <w:r>
-        <w:rPr>
-          <w:noProof/>
-        </w:rPr>
         <mc:AlternateContent>
           <mc:Choice Requires="wps">
             <w:drawing>
-              <wp:anchor distT="0" distB="0" distL="114300" distR="114300" simplePos="0" relativeHeight="251660288" behindDoc="0" locked="0" layoutInCell="1" allowOverlap="1" wp14:anchorId="3FA538CB" wp14:editId="40808802">
+              <wp:anchor distT="0" distB="0" distL="114300" distR="114300" simplePos="0" relativeHeight="251660288" behindDoc="0" locked="0" layoutInCell="1" allowOverlap="1" wp14:anchorId="3FA538CB" wp14:editId="5A264F01">
                 <wp:simplePos x="0" y="0"/>
                 <wp:positionH relativeFrom="margin">
-                  <wp:align>right</wp:align>
+                  <wp:posOffset>1898015</wp:posOffset>
                 </wp:positionH>
                 <wp:positionV relativeFrom="paragraph">
-                  <wp:posOffset>4528820</wp:posOffset>
+                  <wp:posOffset>4528185</wp:posOffset>
                 </wp:positionV>
-                <wp:extent cx="3901440" cy="635"/>
-                <wp:effectExtent l="0" t="0" r="3810" b="0"/>
+                <wp:extent cx="4040505" cy="635"/>
+                <wp:effectExtent l="0" t="0" r="0" b="8255"/>
                 <wp:wrapTopAndBottom/>
                 <wp:docPr id="2" name="Text Box 2"/>
                 <wp:cNvGraphicFramePr/>
@@ -1052,7 +1005,7 @@
                       <wps:spPr>
                         <a:xfrm>
                           <a:off x="0" y="0"/>
-                          <a:ext cx="3901440" cy="635"/>
+                          <a:ext cx="4040505" cy="635"/>
                         </a:xfrm>
                         <a:prstGeom prst="rect">
                           <a:avLst/>
@@ -1121,7 +1074,7 @@
                 <v:stroke joinstyle="miter"/>
                 <v:path gradientshapeok="t" o:connecttype="rect"/>
               </v:shapetype>
-              <v:shape id="Text Box 2" o:spid="_x0000_s1026" type="#_x0000_t202" style="position:absolute;left:0;text-align:left;margin-left:256pt;margin-top:356.6pt;width:307.2pt;height:.05pt;z-index:251660288;visibility:visible;mso-wrap-style:square;mso-width-percent:0;mso-wrap-distance-left:9pt;mso-wrap-distance-top:0;mso-wrap-distance-right:9pt;mso-wrap-distance-bottom:0;mso-position-horizontal:right;mso-position-horizontal-relative:margin;mso-position-vertical:absolute;mso-position-vertical-relative:text;mso-width-percent:0;mso-width-relative:margin;v-text-anchor:top" o:gfxdata="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" stroked="f">
+              <v:shape id="Text Box 2" o:spid="_x0000_s1026" type="#_x0000_t202" style="position:absolute;left:0;text-align:left;margin-left:149.45pt;margin-top:356.55pt;width:318.15pt;height:.05pt;z-index:251660288;visibility:visible;mso-wrap-style:square;mso-width-percent:0;mso-wrap-distance-left:9pt;mso-wrap-distance-top:0;mso-wrap-distance-right:9pt;mso-wrap-distance-bottom:0;mso-position-horizontal:absolute;mso-position-horizontal-relative:margin;mso-position-vertical:absolute;mso-position-vertical-relative:text;mso-width-percent:0;mso-width-relative:margin;v-text-anchor:top" o:gfxdata="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" stroked="f">
                 <v:textbox style="mso-fit-shape-to-text:t" inset="0,0,0,0">
                   <w:txbxContent>
                     <w:p>
@@ -1233,6 +1186,9 @@
       <w:r>
         <w:t xml:space="preserve">aczynając od pliku graficznego i kończąc sformatowanym, edytowalnym tekstem. </w:t>
       </w:r>
+      <w:r>
+        <w:t>Przebieg pracy programu OCR jest zamieszczony na poniższym schemacie:</w:t>
+      </w:r>
     </w:p>
     <w:p>
       <w:pPr>
@@ -1245,11 +1201,6 @@
       <w:r>
         <w:t xml:space="preserve">Praca systemów OCR w większości wypadków jest podzielona na cztery etapy: </w:t>
       </w:r>
-    </w:p>
-    <w:p>
-      <w:pPr>
-        <w:pStyle w:val="BodyText"/>
-      </w:pPr>
     </w:p>
     <w:p>
       <w:pPr>
@@ -1268,29 +1219,8 @@
           <w:b/>
           <w:bCs/>
         </w:rPr>
-        <w:t xml:space="preserve">Przetwarzanie wstępne (ang. </w:t>
-      </w:r>
-      <w:proofErr w:type="spellStart"/>
-      <w:r>
-        <w:rPr>
-          <w:b/>
-          <w:bCs/>
-        </w:rPr>
-        <w:t>Pre-processing</w:t>
-      </w:r>
-      <w:proofErr w:type="spellEnd"/>
-      <w:r>
-        <w:rPr>
-          <w:b/>
-          <w:bCs/>
-        </w:rPr>
-        <w:t>)</w:t>
-      </w:r>
-    </w:p>
-    <w:p>
-      <w:pPr>
-        <w:pStyle w:val="BodyText"/>
-      </w:pPr>
+        <w:t>Przetwarzanie wstępne (ang. Pre-processing)</w:t>
+      </w:r>
     </w:p>
     <w:p>
       <w:r>
@@ -1335,35 +1265,27 @@
     </w:p>
     <w:p>
       <w:r>
+        <w:t xml:space="preserve">Obraz – jest zbiorem pikseli o różnych kolorach, aby </w:t>
+      </w:r>
+      <w:r>
+        <w:t xml:space="preserve">rozgraniczyć, </w:t>
+      </w:r>
+      <w:r>
+        <w:t xml:space="preserve">gdzie znajdują się w nim znaki, oprogramowanie OCR przyjmuję założenie, że są oni zawsze białego koloru, a wszystko pozostałe jest czarne. W fazie przetwarzania wstępnego, do zamiany kolorów na </w:t>
+      </w:r>
+      <w:r>
+        <w:t>skalę szarości</w:t>
+      </w:r>
+      <w:r>
+        <w:t xml:space="preserve"> używany jest algorytm nazywany binaryzacja (z ang. binarization). Jego działanie wygląda następująco:</w:t>
+      </w:r>
+    </w:p>
+    <w:p>
+      <w:pPr>
+        <w:ind w:left="360" w:firstLine="0"/>
+      </w:pPr>
+      <w:r>
         <w:lastRenderedPageBreak/>
-        <w:t xml:space="preserve">Obraz – jest zbiorem pikseli o różnych kolorach, aby </w:t>
-      </w:r>
-      <w:r>
-        <w:t xml:space="preserve">rozgraniczyć, </w:t>
-      </w:r>
-      <w:r>
-        <w:t xml:space="preserve">gdzie znajdują się w nim znaki, oprogramowanie OCR przyjmuję założenie, że są oni zawsze białego koloru, a wszystko pozostałe jest czarne. W fazie przetwarzania wstępnego, do zamiany kolorów na </w:t>
-      </w:r>
-      <w:r>
-        <w:t>skalę szarości</w:t>
-      </w:r>
-      <w:r>
-        <w:t xml:space="preserve"> używany jest algorytm nazywany binaryzacja (z ang. </w:t>
-      </w:r>
-      <w:proofErr w:type="spellStart"/>
-      <w:r>
-        <w:t>binarization</w:t>
-      </w:r>
-      <w:proofErr w:type="spellEnd"/>
-      <w:r>
-        <w:t>). Jego działanie wygląda następująco:</w:t>
-      </w:r>
-    </w:p>
-    <w:p>
-      <w:pPr>
-        <w:ind w:left="360" w:firstLine="0"/>
-      </w:pPr>
-      <w:r>
         <w:t xml:space="preserve">- przyjmuje się, że piksel białego koloru jest równy wartości 255, a czarny = 0. Następnie, odbywa się </w:t>
       </w:r>
       <w:r>
@@ -1378,11 +1300,6 @@
       <w:r>
         <w:t xml:space="preserve">e każdego pikselu według ustawionego progu (domyślne jest to połowa wartości 255, czyli 127). Jeśli wartość pikselu jest mniejsza od wartości progu, to taki piksel jest uznawany za czarny, w przeciwnym przypadku jego kolor zmieni się na biały. </w:t>
       </w:r>
-    </w:p>
-    <w:p>
-      <w:pPr>
-        <w:pStyle w:val="BodyText"/>
-      </w:pPr>
     </w:p>
     <w:p>
       <w:pPr>
@@ -1402,368 +1319,308 @@
           <w:b/>
           <w:bCs/>
         </w:rPr>
-        <w:t xml:space="preserve">Segmentacja tekstu (ang. </w:t>
-      </w:r>
-      <w:proofErr w:type="spellStart"/>
-      <w:r>
+        <w:t>Segmentacja tekstu (ang. Text segmentation)</w:t>
+      </w:r>
+    </w:p>
+    <w:p>
+      <w:r>
+        <w:t>Zanim program zacznie rozpoznawać znaki, istotnie jest najpierw rozbić zlokalizowany na obrazie tekst na pojedyncze linie, a te na słowa oraz litery.</w:t>
+      </w:r>
+      <w:r>
+        <w:t xml:space="preserve"> Dla tego celu</w:t>
+      </w:r>
+      <w:r>
+        <w:t xml:space="preserve">, można użyć techniki histogramowej projekcji, która </w:t>
+      </w:r>
+      <w:r>
+        <w:t xml:space="preserve">polega na wyliczaniu rzutów obrazu. </w:t>
+      </w:r>
+    </w:p>
+    <w:p>
+      <w:r>
+        <w:t>Najpierw, wykonuje się</w:t>
+      </w:r>
+      <w:r>
+        <w:t xml:space="preserve"> </w:t>
+      </w:r>
+      <w:r>
+        <w:t>s</w:t>
+      </w:r>
+      <w:r>
+        <w:t>egmentacja linii tekstu</w:t>
+      </w:r>
+      <w:r>
+        <w:t>, aby podzielić obszar tekstowy na pojedyncze linie. Odbywa się to za pomocą metody do wyliczania rzutu poziomowego</w:t>
+      </w:r>
+      <w:r>
+        <w:t xml:space="preserve"> (</w:t>
+      </w:r>
+      <w:r>
+        <w:t xml:space="preserve">ang. </w:t>
+      </w:r>
+      <w:r>
+        <w:t>Horizontal Histogram Projection). Ta metoda przyjmuje na wejście obraz binarny otrzymany z poprzedniego kroku, w którym białe pikseli - są uznawane za ważną informację, a czarne - za tło. Następnie, oblicza się suma białych pikseli w każdym wierszu obrazu. Wynikiem działania metody jest lista o długości równej wysokości obrazu.</w:t>
+      </w:r>
+      <w:r>
+        <w:t xml:space="preserve"> Jeśli wartość elementu listy</w:t>
+      </w:r>
+      <w:r>
+        <w:t>,</w:t>
+      </w:r>
+      <w:r>
+        <w:t xml:space="preserve"> jest duża pod względem pozostałych elementów, to znaczy, że jest to część linii tekstu. W przeciwnym wypadku, elementy o malej wartości mogą być uznane za obszary znajdujące się pomiędzy liniami tekstu i służyć jako wskaźniki na miejsca, gdzie należy podzielić obraz.</w:t>
+      </w:r>
+    </w:p>
+    <w:p>
+      <w:pPr>
+        <w:rPr>
+          <w:color w:val="000000" w:themeColor="text1"/>
+        </w:rPr>
+      </w:pPr>
+      <w:r>
+        <w:t>Kolejnym zadaniem jest segmentacja słów. Używa się do tego metoda wyliczania rzutu pionowego (</w:t>
+      </w:r>
+      <w:r>
+        <w:t xml:space="preserve">ang. </w:t>
+      </w:r>
+      <w:r>
+        <w:t>V</w:t>
+      </w:r>
+      <w:r>
+        <w:t>ertical</w:t>
+      </w:r>
+      <w:r>
+        <w:t xml:space="preserve"> </w:t>
+      </w:r>
+      <w:r>
+        <w:t>Histogram Projection</w:t>
+      </w:r>
+      <w:r>
+        <w:t>), do której przekazywany jest wycięty w poprzednim kroku obraz, zawierający pojedynczą</w:t>
+      </w:r>
+      <w:r>
+        <w:t xml:space="preserve"> linię tekstu</w:t>
+      </w:r>
+      <w:r>
+        <w:t>. Jej działanie jest podobne do metody wykonywanej podczas s</w:t>
+      </w:r>
+      <w:r>
+        <w:t>egmentacj</w:t>
+      </w:r>
+      <w:r>
+        <w:t>i</w:t>
+      </w:r>
+      <w:r>
+        <w:t xml:space="preserve"> linii tekstu</w:t>
+      </w:r>
+      <w:r>
+        <w:t xml:space="preserve">, jedną różnicą jest to, że tutaj </w:t>
+      </w:r>
+      <w:r>
+        <w:t>oblicza się suma białych pikseli w każd</w:t>
+      </w:r>
+      <w:r>
+        <w:t>ej</w:t>
+      </w:r>
+      <w:r>
+        <w:t xml:space="preserve"> </w:t>
+      </w:r>
+      <w:r>
+        <w:t xml:space="preserve">kolumnie obrazu a nie wierszu, jak to było wcześniej. Wynik – przedstawia listę o długości równej szerokości obrazu, a jej elementy w zależności od posiadanej wartości, mogą być </w:t>
+      </w:r>
+      <w:r>
+        <w:t>częścią</w:t>
+      </w:r>
+      <w:r>
+        <w:t xml:space="preserve"> słów – jeśli są o dużej wartości lub polem pomiędzy nimi – w przypadku wartości niskich.</w:t>
+      </w:r>
+      <w:r>
+        <w:t xml:space="preserve"> </w:t>
+      </w:r>
+      <w:r>
+        <w:rPr>
+          <w:color w:val="000000" w:themeColor="text1"/>
+        </w:rPr>
+        <w:t>Odstęp pomiędzy słowami jest większy niż odstęp pomiędzy znakami, dla tego ważne jest ustawić próg</w:t>
+      </w:r>
+      <w:r>
+        <w:rPr>
+          <w:color w:val="000000" w:themeColor="text1"/>
+        </w:rPr>
+        <w:t xml:space="preserve"> jego </w:t>
+      </w:r>
+      <w:r>
+        <w:rPr>
+          <w:color w:val="000000" w:themeColor="text1"/>
+        </w:rPr>
+        <w:t xml:space="preserve">szerokości, </w:t>
+      </w:r>
+      <w:r>
+        <w:rPr>
+          <w:color w:val="000000" w:themeColor="text1"/>
+        </w:rPr>
+        <w:t>na podstawie</w:t>
+      </w:r>
+      <w:r>
+        <w:rPr>
+          <w:color w:val="000000" w:themeColor="text1"/>
+        </w:rPr>
+        <w:t xml:space="preserve"> </w:t>
+      </w:r>
+      <w:r>
+        <w:rPr>
+          <w:color w:val="000000" w:themeColor="text1"/>
+        </w:rPr>
+        <w:t>które</w:t>
+      </w:r>
+      <w:r>
+        <w:rPr>
+          <w:color w:val="000000" w:themeColor="text1"/>
+        </w:rPr>
+        <w:t>go</w:t>
+      </w:r>
+      <w:r>
+        <w:rPr>
+          <w:color w:val="000000" w:themeColor="text1"/>
+        </w:rPr>
+        <w:t xml:space="preserve"> będą wybierane k</w:t>
+      </w:r>
+      <w:r>
+        <w:rPr>
+          <w:color w:val="000000" w:themeColor="text1"/>
+        </w:rPr>
+        <w:t>olumny, rozdzielające słowa</w:t>
+      </w:r>
+      <w:r>
+        <w:rPr>
+          <w:color w:val="000000" w:themeColor="text1"/>
+        </w:rPr>
+        <w:t xml:space="preserve">.  </w:t>
+      </w:r>
+    </w:p>
+    <w:p>
+      <w:pPr>
+        <w:rPr>
+          <w:color w:val="4472C4" w:themeColor="accent1"/>
+        </w:rPr>
+      </w:pPr>
+      <w:r>
+        <w:t>Proces segmentacji znaków zależy od typu tekstu na obrazie. Jeśli znaki tworzące słowo są niezależne i nie łączą</w:t>
+      </w:r>
+      <w:r>
+        <w:t xml:space="preserve"> </w:t>
+      </w:r>
+      <w:r>
+        <w:t xml:space="preserve">się pomiędzy sobą, to w takim wypadku </w:t>
+      </w:r>
+      <w:r>
+        <w:t>używa się</w:t>
+      </w:r>
+      <w:r>
+        <w:t xml:space="preserve"> metod</w:t>
+      </w:r>
+      <w:r>
+        <w:t>a z poprzedniego kroku segmentacji</w:t>
+      </w:r>
+      <w:r>
+        <w:t xml:space="preserve">. </w:t>
+      </w:r>
+      <w:r>
+        <w:t>W tym wypadku, w</w:t>
+      </w:r>
+      <w:r>
+        <w:t>yliczanie pionowego rzutu odbywa się na podstawie obrazu, który zawiera pojedyncze słowo, składające się z ciągu znaków.</w:t>
+      </w:r>
+      <w:r>
+        <w:t xml:space="preserve"> </w:t>
+      </w:r>
+      <w:r>
+        <w:t>Na wyjściu zwracana j</w:t>
+      </w:r>
+      <w:r>
+        <w:t>est lista, z której należy wybrać kolumny o niskich wartościach, będące separatorami.</w:t>
+      </w:r>
+      <w:r>
+        <w:t xml:space="preserve"> </w:t>
+      </w:r>
+      <w:r>
+        <w:t>W innym przypadku,</w:t>
+      </w:r>
+      <w:r>
+        <w:t xml:space="preserve"> jeżeli </w:t>
+      </w:r>
+      <w:r>
+        <w:t xml:space="preserve">litery </w:t>
+      </w:r>
+      <w:r>
+        <w:t>w tekście</w:t>
+      </w:r>
+      <w:r>
+        <w:t>, są połączone przez</w:t>
+      </w:r>
+      <w:r>
+        <w:t xml:space="preserve"> ligatur</w:t>
+      </w:r>
+      <w:r>
+        <w:t>ę, tak</w:t>
+      </w:r>
+      <w:r>
+        <w:t xml:space="preserve"> jak to często </w:t>
+      </w:r>
+      <w:r>
+        <w:t>jest</w:t>
+      </w:r>
+      <w:r>
+        <w:t xml:space="preserve"> w piśmie ręcznym, to wtedy</w:t>
+      </w:r>
+      <w:r>
+        <w:t xml:space="preserve"> proces</w:t>
+      </w:r>
+      <w:r>
+        <w:t xml:space="preserve"> </w:t>
+      </w:r>
+      <w:r>
+        <w:t>segmentacj</w:t>
+      </w:r>
+      <w:r>
+        <w:t>i</w:t>
+      </w:r>
+      <w:r>
+        <w:t xml:space="preserve"> słów</w:t>
+      </w:r>
+      <w:r>
+        <w:t>,</w:t>
+      </w:r>
+      <w:r>
+        <w:t xml:space="preserve"> </w:t>
+      </w:r>
+      <w:r>
+        <w:t>jest wykonywan</w:t>
+      </w:r>
+      <w:r>
+        <w:t>y</w:t>
+      </w:r>
+      <w:r>
+        <w:t xml:space="preserve"> przy pomocy sztucznej inteligencji.</w:t>
+      </w:r>
+    </w:p>
+    <w:p>
+      <w:pPr>
+        <w:spacing w:after="160"/>
+        <w:ind w:firstLine="0"/>
+        <w:jc w:val="left"/>
         <w:rPr>
           <w:b/>
           <w:bCs/>
         </w:rPr>
-        <w:t>Text</w:t>
-      </w:r>
-      <w:proofErr w:type="spellEnd"/>
+      </w:pPr>
       <w:r>
         <w:rPr>
           <w:b/>
           <w:bCs/>
         </w:rPr>
-        <w:t xml:space="preserve"> </w:t>
-      </w:r>
-      <w:proofErr w:type="spellStart"/>
-      <w:r>
-        <w:rPr>
-          <w:b/>
-          <w:bCs/>
-        </w:rPr>
-        <w:t>segmentation</w:t>
-      </w:r>
-      <w:proofErr w:type="spellEnd"/>
-      <w:r>
-        <w:rPr>
-          <w:b/>
-          <w:bCs/>
-        </w:rPr>
-        <w:t>)</w:t>
-      </w:r>
-    </w:p>
-    <w:p/>
-    <w:p>
-      <w:r>
-        <w:t>Zanim program zacznie rozpoznawać znaki, istotnie jest najpierw rozbić zlokalizowany na obrazie tekst na pojedyncze linie, a te na słowa oraz litery.</w:t>
-      </w:r>
-      <w:r>
-        <w:t xml:space="preserve"> Dla tego celu</w:t>
-      </w:r>
-      <w:r>
-        <w:t xml:space="preserve">, można użyć techniki histogramowej projekcji, która </w:t>
-      </w:r>
-      <w:r>
-        <w:t xml:space="preserve">polega na wyliczaniu rzutów obrazu. </w:t>
-      </w:r>
-    </w:p>
-    <w:p>
-      <w:r>
-        <w:t>Najpierw, wykonuje się</w:t>
-      </w:r>
-      <w:r>
-        <w:t xml:space="preserve"> </w:t>
-      </w:r>
-      <w:r>
-        <w:t>s</w:t>
-      </w:r>
-      <w:r>
-        <w:t>egmentacja linii tekstu</w:t>
-      </w:r>
-      <w:r>
-        <w:t>, aby podzielić obszar tekstowy na pojedyncze linie. Odbywa się to za pomocą metody do wyliczania rzutu poziomowego</w:t>
-      </w:r>
-      <w:r>
-        <w:t xml:space="preserve"> (</w:t>
-      </w:r>
-      <w:r>
-        <w:t xml:space="preserve">ang. </w:t>
-      </w:r>
-      <w:proofErr w:type="spellStart"/>
-      <w:r>
-        <w:t>Horizontal</w:t>
-      </w:r>
-      <w:proofErr w:type="spellEnd"/>
-      <w:r>
-        <w:t xml:space="preserve"> Histogram </w:t>
-      </w:r>
-      <w:proofErr w:type="spellStart"/>
-      <w:r>
-        <w:t>Projection</w:t>
-      </w:r>
-      <w:proofErr w:type="spellEnd"/>
-      <w:r>
-        <w:t>). Ta metoda przyjmuje na wejście obraz binarny otrzymany z poprzedniego kroku, w którym białe pikseli - są uznawane za ważną informację, a czarne - za tło. Następnie, oblicza się suma białych pikseli w każdym wierszu obrazu. Wynikiem działania metody jest lista o długości równej wysokości obrazu.</w:t>
-      </w:r>
-      <w:r>
-        <w:t xml:space="preserve"> Jeśli wartość elementu listy</w:t>
-      </w:r>
-      <w:r>
-        <w:t>,</w:t>
-      </w:r>
-      <w:r>
-        <w:t xml:space="preserve"> jest duża pod względem pozostałych elementów, to znaczy, że jest to część linii tekstu. W przeciwnym wypadku, elementy o malej wartości mogą być uznane za obszary znajdujące się pomiędzy liniami tekstu i służyć jako wskaźniki na miejsca, gdzie należy podzielić obraz.</w:t>
-      </w:r>
-    </w:p>
-    <w:p>
-      <w:pPr>
-        <w:rPr>
-          <w:color w:val="000000" w:themeColor="text1"/>
-        </w:rPr>
-      </w:pPr>
-      <w:r>
-        <w:t>Kolejnym zadaniem jest segmentacja słów. Używa się do tego metoda wyliczania rzutu pionowego (</w:t>
-      </w:r>
-      <w:r>
-        <w:t xml:space="preserve">ang. </w:t>
-      </w:r>
-      <w:proofErr w:type="spellStart"/>
-      <w:r>
-        <w:t>V</w:t>
-      </w:r>
-      <w:r>
-        <w:t>ertical</w:t>
-      </w:r>
-      <w:proofErr w:type="spellEnd"/>
-      <w:r>
-        <w:t xml:space="preserve"> </w:t>
-      </w:r>
-      <w:r>
-        <w:t xml:space="preserve">Histogram </w:t>
-      </w:r>
-      <w:proofErr w:type="spellStart"/>
-      <w:r>
-        <w:t>Projection</w:t>
-      </w:r>
-      <w:proofErr w:type="spellEnd"/>
-      <w:r>
-        <w:t>), do której przekazywany jest wycięty w poprzednim kroku obraz, zawierający pojedynczą</w:t>
-      </w:r>
-      <w:r>
-        <w:t xml:space="preserve"> linię tekstu</w:t>
-      </w:r>
-      <w:r>
-        <w:t>. Jej działanie jest podobne do metody wykonywanej podczas s</w:t>
-      </w:r>
-      <w:r>
-        <w:t>egmentacj</w:t>
-      </w:r>
-      <w:r>
-        <w:t>i</w:t>
-      </w:r>
-      <w:r>
-        <w:t xml:space="preserve"> linii tekstu</w:t>
-      </w:r>
-      <w:r>
-        <w:t xml:space="preserve">, jedną różnicą jest to, że tutaj </w:t>
-      </w:r>
-      <w:r>
-        <w:t>oblicza się suma białych pikseli w każd</w:t>
-      </w:r>
-      <w:r>
-        <w:t>ej</w:t>
-      </w:r>
-      <w:r>
-        <w:t xml:space="preserve"> </w:t>
-      </w:r>
-      <w:r>
-        <w:t xml:space="preserve">kolumnie obrazu a nie wierszu, jak to było wcześniej. Wynik – przedstawia listę o długości równej szerokości obrazu, a jej elementy w zależności od posiadanej wartości, mogą być </w:t>
-      </w:r>
-      <w:r>
-        <w:t>częścią</w:t>
-      </w:r>
-      <w:r>
-        <w:t xml:space="preserve"> słów – jeśli są o dużej wartości lub polem pomiędzy nimi – w przypadku wartości niskich.</w:t>
-      </w:r>
-      <w:r>
-        <w:t xml:space="preserve"> </w:t>
-      </w:r>
-      <w:r>
-        <w:rPr>
-          <w:color w:val="000000" w:themeColor="text1"/>
-        </w:rPr>
-        <w:t xml:space="preserve">Odstęp pomiędzy słowami jest większy niż odstęp pomiędzy znakami, dla tego </w:t>
-      </w:r>
-      <w:r>
-        <w:rPr>
-          <w:color w:val="000000" w:themeColor="text1"/>
-        </w:rPr>
-        <w:t>ważne jest ustawić próg</w:t>
-      </w:r>
-      <w:r>
-        <w:rPr>
-          <w:color w:val="000000" w:themeColor="text1"/>
-        </w:rPr>
-        <w:t xml:space="preserve"> jego </w:t>
-      </w:r>
-      <w:r>
-        <w:rPr>
-          <w:color w:val="000000" w:themeColor="text1"/>
-        </w:rPr>
-        <w:t xml:space="preserve">szerokości, </w:t>
-      </w:r>
-      <w:r>
-        <w:rPr>
-          <w:color w:val="000000" w:themeColor="text1"/>
-        </w:rPr>
-        <w:t>na podstawie</w:t>
-      </w:r>
-      <w:r>
-        <w:rPr>
-          <w:color w:val="000000" w:themeColor="text1"/>
-        </w:rPr>
-        <w:t xml:space="preserve"> </w:t>
-      </w:r>
-      <w:r>
-        <w:rPr>
-          <w:color w:val="000000" w:themeColor="text1"/>
-        </w:rPr>
-        <w:t>które</w:t>
-      </w:r>
-      <w:r>
-        <w:rPr>
-          <w:color w:val="000000" w:themeColor="text1"/>
-        </w:rPr>
-        <w:t>go</w:t>
-      </w:r>
-      <w:r>
-        <w:rPr>
-          <w:color w:val="000000" w:themeColor="text1"/>
-        </w:rPr>
-        <w:t xml:space="preserve"> będą wybierane k</w:t>
-      </w:r>
-      <w:r>
-        <w:rPr>
-          <w:color w:val="000000" w:themeColor="text1"/>
-        </w:rPr>
-        <w:t>olumny, rozdzielające słowa</w:t>
-      </w:r>
-      <w:r>
-        <w:rPr>
-          <w:color w:val="000000" w:themeColor="text1"/>
-        </w:rPr>
-        <w:t xml:space="preserve">.  </w:t>
-      </w:r>
-    </w:p>
-    <w:p>
-      <w:pPr>
-        <w:rPr>
-          <w:color w:val="4472C4" w:themeColor="accent1"/>
-        </w:rPr>
-      </w:pPr>
-      <w:r>
-        <w:t>Proces segmentacji znaków zależy od typu tekstu na obrazie. Jeśli znaki tworzące słowo są niezależne i nie łączą</w:t>
-      </w:r>
-      <w:r>
-        <w:t xml:space="preserve"> </w:t>
-      </w:r>
-      <w:r>
-        <w:t xml:space="preserve">się pomiędzy sobą, to w takim wypadku </w:t>
-      </w:r>
-      <w:r>
-        <w:t>używa się</w:t>
-      </w:r>
-      <w:r>
-        <w:t xml:space="preserve"> metod</w:t>
-      </w:r>
-      <w:r>
-        <w:t>a z poprzedniego kroku segmentacji</w:t>
-      </w:r>
-      <w:r>
-        <w:t xml:space="preserve">. </w:t>
-      </w:r>
-      <w:r>
-        <w:t>W tym wypadku, w</w:t>
-      </w:r>
-      <w:r>
-        <w:t>yliczanie pionowego rzutu odbywa się na podstawie obrazu, który zawiera pojedyncze słowo, składające się z ciągu znaków.</w:t>
-      </w:r>
-      <w:r>
-        <w:t xml:space="preserve"> </w:t>
-      </w:r>
-      <w:r>
-        <w:t>Na wyjściu zwracana j</w:t>
-      </w:r>
-      <w:r>
-        <w:t>est lista, z której należy wybrać kolumny o niskich wartościach, będące separatorami.</w:t>
-      </w:r>
-      <w:r>
-        <w:t xml:space="preserve"> </w:t>
-      </w:r>
-      <w:r>
-        <w:t xml:space="preserve">W innym </w:t>
-      </w:r>
-      <w:r>
-        <w:lastRenderedPageBreak/>
-        <w:t>przypadku,</w:t>
-      </w:r>
-      <w:r>
-        <w:t xml:space="preserve"> jeżeli </w:t>
-      </w:r>
-      <w:r>
-        <w:t xml:space="preserve">litery </w:t>
-      </w:r>
-      <w:r>
-        <w:t>w tekście</w:t>
-      </w:r>
-      <w:r>
-        <w:t>, są połączone przez</w:t>
-      </w:r>
-      <w:r>
-        <w:t xml:space="preserve"> ligatur</w:t>
-      </w:r>
-      <w:r>
-        <w:t>ę, tak</w:t>
-      </w:r>
-      <w:r>
-        <w:t xml:space="preserve"> jak to często </w:t>
-      </w:r>
-      <w:r>
-        <w:t>jest</w:t>
-      </w:r>
-      <w:r>
-        <w:t xml:space="preserve"> w piśmie ręcznym, to wtedy</w:t>
-      </w:r>
-      <w:r>
-        <w:t xml:space="preserve"> proces</w:t>
-      </w:r>
-      <w:r>
-        <w:t xml:space="preserve"> </w:t>
-      </w:r>
-      <w:r>
-        <w:t>segmentacj</w:t>
-      </w:r>
-      <w:r>
-        <w:t>i</w:t>
-      </w:r>
-      <w:r>
-        <w:t xml:space="preserve"> słów</w:t>
-      </w:r>
-      <w:r>
-        <w:t>,</w:t>
-      </w:r>
-      <w:r>
-        <w:t xml:space="preserve"> </w:t>
-      </w:r>
-      <w:r>
-        <w:t>jest wykonywan</w:t>
-      </w:r>
-      <w:r>
-        <w:t>y</w:t>
-      </w:r>
-      <w:r>
-        <w:t xml:space="preserve"> przy pomocy </w:t>
-      </w:r>
-      <w:r>
-        <w:t>sztucznej inteligencj</w:t>
-      </w:r>
-      <w:r>
-        <w:t>i.</w:t>
-      </w:r>
-      <w:r>
-        <w:t xml:space="preserve"> </w:t>
-      </w:r>
-    </w:p>
-    <w:p>
-      <w:pPr>
-        <w:pStyle w:val="BodyText"/>
-        <w:ind w:firstLine="0"/>
-      </w:pPr>
+        <w:br w:type="page"/>
+      </w:r>
     </w:p>
     <w:p>
       <w:pPr>
@@ -1777,49 +1634,571 @@
           <w:bCs/>
         </w:rPr>
       </w:pPr>
-      <w:proofErr w:type="spellStart"/>
       <w:r>
         <w:rPr>
           <w:b/>
           <w:bCs/>
         </w:rPr>
-        <w:t>Character</w:t>
-      </w:r>
-      <w:proofErr w:type="spellEnd"/>
+        <w:lastRenderedPageBreak/>
+        <w:t xml:space="preserve">Rozpoznawanie znaków (ang. </w:t>
+      </w:r>
       <w:r>
         <w:rPr>
           <w:b/>
           <w:bCs/>
         </w:rPr>
-        <w:t xml:space="preserve"> </w:t>
-      </w:r>
-      <w:proofErr w:type="spellStart"/>
+        <w:t>Character recognition</w:t>
+      </w:r>
       <w:r>
         <w:rPr>
           <w:b/>
           <w:bCs/>
         </w:rPr>
-        <w:t>recognition</w:t>
-      </w:r>
-      <w:proofErr w:type="spellEnd"/>
+        <w:t>)</w:t>
+      </w:r>
+    </w:p>
+    <w:p>
+      <w:r>
+        <w:t>Jak tylko wszystkie potencjalne znaki znajdujące się na obrazu zostaną wyodrębnione</w:t>
+      </w:r>
+      <w:r>
+        <w:t xml:space="preserve">, oprogramowanie OCR, może użyć jednej z dwóch technik do </w:t>
+      </w:r>
+      <w:r>
+        <w:t xml:space="preserve">ich </w:t>
+      </w:r>
+      <w:r>
+        <w:t>identyfikacji</w:t>
+      </w:r>
+      <w:r>
+        <w:t>:</w:t>
+      </w:r>
+    </w:p>
+    <w:p>
+      <w:pPr>
+        <w:pStyle w:val="ListParagraph"/>
+        <w:numPr>
+          <w:ilvl w:val="0"/>
+          <w:numId w:val="7"/>
+        </w:numPr>
+        <w:ind w:left="0" w:firstLine="0"/>
+      </w:pPr>
       <w:r>
         <w:rPr>
           <w:b/>
           <w:bCs/>
         </w:rPr>
+        <w:t>rozpoznawanie wzorów (ang pattern recognition)</w:t>
+      </w:r>
+      <w:r>
+        <w:t xml:space="preserve"> – polega na porównywaniu kształtów znajdujących się na obrazie z zestawem glifów w pamięci programu. Stosowanie tej techniki zaczęło się w latach 1960, do rozpoznawania dokumentów typu bankowych rachunków. Wtedy została stworzona czcionka o nazwie „OCR-A”, którą była używana podczas drukowania takich dokumentów. Zawierające w niej znaki, można było łatwo rozróżnić, a ich szerokość była jednakowa. To spowodowało, że współczynnik rozpoznawania tekstu dla tych czasów oprogramowania wzrósł niemal do 100%, a jego praca nie zajmowała dużo czasu. Następnym krokiem, było dodanie do systemów OCR, kolejnych wzorów do rozpoznawania innych popularnych czcionek.</w:t>
+      </w:r>
+    </w:p>
+    <w:p>
+      <w:pPr>
+        <w:pStyle w:val="ListParagraph"/>
+        <w:ind w:left="0"/>
+      </w:pPr>
+      <w:r>
+        <w:t>Ta technika jest również znana jako „Dopasow</w:t>
+      </w:r>
+      <w:r>
+        <w:t>yw</w:t>
+      </w:r>
+      <w:r>
+        <w:t xml:space="preserve">anie </w:t>
+      </w:r>
+      <w:r>
+        <w:t>Macierzy (ang. Matrix Matching)</w:t>
+      </w:r>
+      <w:r>
+        <w:t xml:space="preserve">”. Ta nazwa lepiej </w:t>
+      </w:r>
+      <w:r>
+        <w:t>opisuje jej</w:t>
+      </w:r>
+      <w:r>
+        <w:t xml:space="preserve"> działanie</w:t>
+      </w:r>
+      <w:r>
+        <w:t xml:space="preserve">, </w:t>
+      </w:r>
+      <w:r>
+        <w:t xml:space="preserve">ponieważ obraz przetwarzany w tym kroku jest macierzą, gdzie czarne pikseli reprezentują wartość 1, a białe oznakowane jako 0. Przykład takiej macierzy jest zamieszczony poniżej:  </w:t>
+      </w:r>
+    </w:p>
+    <w:p>
+      <w:pPr>
+        <w:pStyle w:val="ListParagraph"/>
+        <w:ind w:left="360"/>
+      </w:pPr>
+    </w:p>
+    <w:p>
+      <w:pPr>
+        <w:pStyle w:val="ListParagraph"/>
+        <w:keepNext/>
+        <w:ind w:left="360"/>
+        <w:jc w:val="center"/>
+      </w:pPr>
+      <w:r>
+        <w:rPr>
+          <w:noProof/>
+        </w:rPr>
+        <w:drawing>
+          <wp:inline distT="0" distB="0" distL="0" distR="0" wp14:anchorId="5A7E0287" wp14:editId="0E1C4927">
+            <wp:extent cx="3718252" cy="2230951"/>
+            <wp:effectExtent l="0" t="0" r="0" b="0"/>
+            <wp:docPr id="3" name="Picture 3" descr="Shape&#10;&#10;Description automatically generated with low confidence"/>
+            <wp:cNvGraphicFramePr>
+              <a:graphicFrameLocks xmlns:a="http://schemas.openxmlformats.org/drawingml/2006/main" noChangeAspect="1"/>
+            </wp:cNvGraphicFramePr>
+            <a:graphic xmlns:a="http://schemas.openxmlformats.org/drawingml/2006/main">
+              <a:graphicData uri="http://schemas.openxmlformats.org/drawingml/2006/picture">
+                <pic:pic xmlns:pic="http://schemas.openxmlformats.org/drawingml/2006/picture">
+                  <pic:nvPicPr>
+                    <pic:cNvPr id="3" name="Picture 3" descr="Shape&#10;&#10;Description automatically generated with low confidence"/>
+                    <pic:cNvPicPr/>
+                  </pic:nvPicPr>
+                  <pic:blipFill>
+                    <a:blip r:embed="rId9">
+                      <a:extLst>
+                        <a:ext uri="{28A0092B-C50C-407E-A947-70E740481C1C}">
+                          <a14:useLocalDpi xmlns:a14="http://schemas.microsoft.com/office/drawing/2010/main" val="0"/>
+                        </a:ext>
+                      </a:extLst>
+                    </a:blip>
+                    <a:stretch>
+                      <a:fillRect/>
+                    </a:stretch>
+                  </pic:blipFill>
+                  <pic:spPr>
+                    <a:xfrm>
+                      <a:off x="0" y="0"/>
+                      <a:ext cx="3718252" cy="2230951"/>
+                    </a:xfrm>
+                    <a:prstGeom prst="rect">
+                      <a:avLst/>
+                    </a:prstGeom>
+                  </pic:spPr>
+                </pic:pic>
+              </a:graphicData>
+            </a:graphic>
+          </wp:inline>
+        </w:drawing>
+      </w:r>
+    </w:p>
+    <w:p>
+      <w:pPr>
+        <w:pStyle w:val="Caption"/>
+        <w:jc w:val="center"/>
+        <w:rPr>
+          <w:lang w:val="en-US"/>
+        </w:rPr>
+      </w:pPr>
+      <w:r>
+        <w:rPr>
+          <w:lang w:val="en-US"/>
+        </w:rPr>
+        <w:t xml:space="preserve">reference </w:t>
+      </w:r>
+      <w:r>
+        <w:fldChar w:fldCharType="begin"/>
+      </w:r>
+      <w:r>
+        <w:rPr>
+          <w:lang w:val="en-US"/>
+        </w:rPr>
+        <w:instrText xml:space="preserve"> SEQ reference \* ARABIC </w:instrText>
+      </w:r>
+      <w:r>
+        <w:fldChar w:fldCharType="separate"/>
+      </w:r>
+      <w:r>
+        <w:rPr>
+          <w:noProof/>
+          <w:lang w:val="en-US"/>
+        </w:rPr>
+        <w:t>1</w:t>
+      </w:r>
+      <w:r>
+        <w:fldChar w:fldCharType="end"/>
+      </w:r>
+      <w:r>
+        <w:rPr>
+          <w:lang w:val="en-US"/>
+        </w:rPr>
+        <w:t xml:space="preserve">: </w:t>
+      </w:r>
+      <w:hyperlink r:id="rId10" w:history="1">
+        <w:r>
+          <w:rPr>
+            <w:rStyle w:val="Hyperlink"/>
+            <w:lang w:val="en-US"/>
+          </w:rPr>
+          <w:t>https://moov.ai/en/blog/optical-character-recognition-ocr/</w:t>
+        </w:r>
+      </w:hyperlink>
+    </w:p>
+    <w:p>
+      <w:r>
+        <w:t xml:space="preserve">Rozpoznawanie zaczyna się od </w:t>
+      </w:r>
+      <w:r>
+        <w:t>znalezienia centra macierzy. Następnie wylicza się promień, od jej centra do najbardziej oddalonej od niego jedynki za pomocą poniższej formuły:</w:t>
+      </w:r>
+    </w:p>
+    <w:p>
+      <w:pPr>
+        <w:ind w:firstLine="0"/>
+        <w:jc w:val="left"/>
+        <w:rPr>
+          <w:rStyle w:val="Title"/>
+          <w:i/>
+          <w:iCs/>
+          <w:sz w:val="32"/>
+          <w:szCs w:val="32"/>
+        </w:rPr>
+      </w:pPr>
+      <w:r>
+        <w:rPr>
+          <w:i/>
+          <w:iCs/>
+          <w:sz w:val="32"/>
+          <w:szCs w:val="32"/>
+        </w:rPr>
+        <w:t>Dist = √</w:t>
+      </w:r>
+      <w:r>
+        <w:rPr>
+          <w:rStyle w:val="Title"/>
+          <w:i/>
+          <w:iCs/>
+          <w:sz w:val="32"/>
+          <w:szCs w:val="32"/>
+        </w:rPr>
+        <w:t xml:space="preserve"> ((y2-y</w:t>
+      </w:r>
+      <w:r>
+        <w:rPr>
+          <w:rStyle w:val="Title"/>
+          <w:i/>
+          <w:iCs/>
+          <w:sz w:val="32"/>
+          <w:szCs w:val="32"/>
+        </w:rPr>
+        <w:t>1) ²</w:t>
+      </w:r>
+      <w:r>
+        <w:rPr>
+          <w:rStyle w:val="Title"/>
+          <w:i/>
+          <w:iCs/>
+          <w:sz w:val="32"/>
+          <w:szCs w:val="32"/>
+        </w:rPr>
         <w:t xml:space="preserve"> </w:t>
       </w:r>
-    </w:p>
-    <w:p>
-      <w:pPr>
+      <w:r>
+        <w:rPr>
+          <w:rStyle w:val="Title"/>
+          <w:i/>
+          <w:iCs/>
+          <w:sz w:val="32"/>
+          <w:szCs w:val="32"/>
+        </w:rPr>
+        <w:t>+</w:t>
+      </w:r>
+      <w:r>
+        <w:rPr>
+          <w:rStyle w:val="Title"/>
+          <w:i/>
+          <w:iCs/>
+          <w:sz w:val="32"/>
+          <w:szCs w:val="32"/>
+        </w:rPr>
+        <w:t xml:space="preserve"> </w:t>
+      </w:r>
+      <w:r>
+        <w:rPr>
+          <w:rStyle w:val="Title"/>
+          <w:i/>
+          <w:iCs/>
+          <w:sz w:val="32"/>
+          <w:szCs w:val="32"/>
+        </w:rPr>
+        <w:t>(x2-x</w:t>
+      </w:r>
+      <w:r>
+        <w:rPr>
+          <w:rStyle w:val="Title"/>
+          <w:i/>
+          <w:iCs/>
+          <w:sz w:val="32"/>
+          <w:szCs w:val="32"/>
+        </w:rPr>
+        <w:t>1) ²</w:t>
+      </w:r>
+      <w:r>
+        <w:rPr>
+          <w:rStyle w:val="Title"/>
+          <w:i/>
+          <w:iCs/>
+          <w:sz w:val="32"/>
+          <w:szCs w:val="32"/>
+        </w:rPr>
+        <w:t>)</w:t>
+      </w:r>
+    </w:p>
+    <w:p>
+      <w:pPr>
+        <w:spacing w:after="160"/>
+        <w:ind w:firstLine="0"/>
+      </w:pPr>
+      <w:r>
+        <w:rPr>
+          <w:rStyle w:val="Title"/>
+        </w:rPr>
+        <w:t>Na podstawie wyliczonej długości promienia, macierz dzieli się na 5 równych obszarów, a te z kolei są dzielone na 8 segmentów</w:t>
+      </w:r>
+      <w:r>
+        <w:rPr>
+          <w:rStyle w:val="Title"/>
+        </w:rPr>
+        <w:t>.</w:t>
+      </w:r>
+      <w:r>
+        <w:t xml:space="preserve"> </w:t>
+      </w:r>
+      <w:r>
+        <w:t>Końcowym wynikiem tego przetwarzania, jest nowa macierz o wymiarach [8x5]. Jej wartości są wyliczane na podstawie ilości jedynek w każdym odcinku.</w:t>
+      </w:r>
+      <w:r>
+        <w:t xml:space="preserve"> </w:t>
+      </w:r>
+      <w:r>
+        <w:t>Taki sam format, mają szablony znajdujące się w pamięci programu</w:t>
+      </w:r>
+      <w:r>
+        <w:t>.</w:t>
+      </w:r>
+    </w:p>
+    <w:p>
+      <w:pPr>
+        <w:spacing w:after="160"/>
+        <w:ind w:firstLine="0"/>
+        <w:jc w:val="left"/>
+      </w:pPr>
+      <w:r>
+        <w:br w:type="page"/>
+      </w:r>
+    </w:p>
+    <w:p>
+      <w:pPr>
+        <w:spacing w:after="160"/>
+        <w:ind w:firstLine="0"/>
+        <w:jc w:val="left"/>
+        <w:rPr>
+          <w:rStyle w:val="Title"/>
+        </w:rPr>
+      </w:pPr>
+      <w:r>
+        <w:lastRenderedPageBreak/>
+        <w:t xml:space="preserve">Poniżej została umieszczona, ilustracja konwertowania binarnej wersji obrazu do postaci w jakiej są przechowywane szablony znaków: </w:t>
+      </w:r>
+    </w:p>
+    <w:p>
+      <w:pPr>
+        <w:keepNext/>
+        <w:ind w:left="360" w:firstLine="0"/>
+        <w:jc w:val="center"/>
+      </w:pPr>
+      <w:r>
+        <w:rPr>
+          <w:noProof/>
+        </w:rPr>
+        <w:drawing>
+          <wp:inline distT="0" distB="0" distL="0" distR="0" wp14:anchorId="7B261802" wp14:editId="24217591">
+            <wp:extent cx="2238375" cy="2038350"/>
+            <wp:effectExtent l="0" t="0" r="9525" b="0"/>
+            <wp:docPr id="4" name="Picture 4" descr="Diagram&#10;&#10;Description automatically generated"/>
+            <wp:cNvGraphicFramePr>
+              <a:graphicFrameLocks xmlns:a="http://schemas.openxmlformats.org/drawingml/2006/main" noChangeAspect="1"/>
+            </wp:cNvGraphicFramePr>
+            <a:graphic xmlns:a="http://schemas.openxmlformats.org/drawingml/2006/main">
+              <a:graphicData uri="http://schemas.openxmlformats.org/drawingml/2006/picture">
+                <pic:pic xmlns:pic="http://schemas.openxmlformats.org/drawingml/2006/picture">
+                  <pic:nvPicPr>
+                    <pic:cNvPr id="4" name="Picture 4" descr="Diagram&#10;&#10;Description automatically generated"/>
+                    <pic:cNvPicPr/>
+                  </pic:nvPicPr>
+                  <pic:blipFill>
+                    <a:blip r:embed="rId11">
+                      <a:extLst>
+                        <a:ext uri="{28A0092B-C50C-407E-A947-70E740481C1C}">
+                          <a14:useLocalDpi xmlns:a14="http://schemas.microsoft.com/office/drawing/2010/main" val="0"/>
+                        </a:ext>
+                      </a:extLst>
+                    </a:blip>
+                    <a:stretch>
+                      <a:fillRect/>
+                    </a:stretch>
+                  </pic:blipFill>
+                  <pic:spPr>
+                    <a:xfrm>
+                      <a:off x="0" y="0"/>
+                      <a:ext cx="2238375" cy="2038350"/>
+                    </a:xfrm>
+                    <a:prstGeom prst="rect">
+                      <a:avLst/>
+                    </a:prstGeom>
+                  </pic:spPr>
+                </pic:pic>
+              </a:graphicData>
+            </a:graphic>
+          </wp:inline>
+        </w:drawing>
+      </w:r>
+    </w:p>
+    <w:p>
+      <w:pPr>
+        <w:pStyle w:val="Caption"/>
+        <w:ind w:left="5040" w:firstLine="720"/>
+        <w:jc w:val="left"/>
+      </w:pPr>
+      <w:r>
+        <w:t xml:space="preserve">reference </w:t>
+      </w:r>
+      <w:r>
+        <w:fldChar w:fldCharType="begin"/>
+      </w:r>
+      <w:r>
+        <w:instrText xml:space="preserve"> SEQ reference \* ARABIC </w:instrText>
+      </w:r>
+      <w:r>
+        <w:fldChar w:fldCharType="separate"/>
+      </w:r>
+      <w:r>
+        <w:rPr>
+          <w:noProof/>
+        </w:rPr>
+        <w:t>2</w:t>
+      </w:r>
+      <w:r>
+        <w:fldChar w:fldCharType="end"/>
+      </w:r>
+      <w:r>
+        <w:t>: TODO: PRZEROBIĆ na własne</w:t>
+      </w:r>
+    </w:p>
+    <w:p>
+      <w:pPr>
+        <w:ind w:firstLine="0"/>
+      </w:pPr>
+      <w:r>
+        <w:t xml:space="preserve">Końcowym etapem, jest porównywanie </w:t>
+      </w:r>
+      <w:r>
+        <w:t>wyniku z</w:t>
+      </w:r>
+      <w:r>
+        <w:t xml:space="preserve"> </w:t>
+      </w:r>
+      <w:r>
+        <w:t xml:space="preserve">obecnymi w programie szablonami. Znak oznacza się zidentyfikowanym wtedy, gdy parametry porównywalnych macierze są do siebie podobne. </w:t>
+      </w:r>
+    </w:p>
+    <w:p>
+      <w:r>
+        <w:t xml:space="preserve">Ta technika dobrze radzi ze znanymi czcionkami, natomiast </w:t>
+      </w:r>
+      <w:r>
+        <w:t xml:space="preserve">nie jest ona uniwersalna. W przypadku gdy znajdujący się na obrazie tekst jest pismem ręcznym, to jego rozpoznanie staję się niemożliwym. </w:t>
+      </w:r>
+      <w:r>
+        <w:t xml:space="preserve">   </w:t>
+      </w:r>
+    </w:p>
+    <w:p>
+      <w:pPr>
+        <w:pStyle w:val="ListParagraph"/>
+        <w:numPr>
+          <w:ilvl w:val="0"/>
+          <w:numId w:val="5"/>
+        </w:numPr>
         <w:rPr>
           <w:b/>
           <w:bCs/>
-        </w:rPr>
-      </w:pPr>
-      <w:r>
-        <w:t>Oprogramowanie OCR rozpoznaje tekst konsekwentnie. Najpierw łączy pikseli w ewentualne znaki, a znaki – w ewentualne słowa. Następnie, program sprawdza czy jest odpowiednik tego słowa w słowniku. Jeżeli tak, to zostaje ono oznaczone jako rozpoznane. W innym przypadku, program zaproponuje najbardziej prawdopodobny wynik, tym samym zmniejszy współczynnik rozpoznawania tekstu.</w:t>
-      </w:r>
+          <w:lang w:val="en-US"/>
+        </w:rPr>
+      </w:pPr>
+      <w:r>
+        <w:rPr>
+          <w:b/>
+          <w:bCs/>
+          <w:lang w:val="en-US"/>
+        </w:rPr>
+        <w:t>rozpoznawanie cech (ang. feature detection) –</w:t>
+      </w:r>
+      <w:r>
+        <w:rPr>
+          <w:b/>
+          <w:bCs/>
+          <w:lang w:val="en-US"/>
+        </w:rPr>
+        <w:t>d.</w:t>
+      </w:r>
+    </w:p>
+    <w:p>
+      <w:pPr>
+        <w:pStyle w:val="ListParagraph"/>
+        <w:ind w:left="360" w:firstLine="0"/>
+        <w:rPr>
+          <w:b/>
+          <w:bCs/>
+          <w:lang w:val="en-US"/>
+        </w:rPr>
+      </w:pPr>
+    </w:p>
+    <w:p>
+      <w:pPr>
+        <w:pStyle w:val="ListParagraph"/>
+        <w:ind w:left="360" w:firstLine="0"/>
+        <w:rPr>
+          <w:b/>
+          <w:bCs/>
+          <w:color w:val="4472C4" w:themeColor="accent1"/>
+          <w:lang w:val="en-US"/>
+        </w:rPr>
+      </w:pPr>
+    </w:p>
+    <w:p>
+      <w:pPr>
+        <w:pStyle w:val="ListParagraph"/>
+        <w:ind w:left="360"/>
+        <w:rPr>
+          <w:b/>
+          <w:bCs/>
+          <w:lang w:val="ru-RU"/>
+        </w:rPr>
+      </w:pPr>
+      <w:r>
+        <w:rPr>
+          <w:color w:val="4472C4" w:themeColor="accent1"/>
+          <w:lang w:val="ru-RU"/>
+        </w:rPr>
+        <w:t xml:space="preserve">Минусом тут есть то, что этот способ не уверсальный, и не удастся распознать текст написаный шрифтом, который не знает програма. </w:t>
+      </w:r>
+    </w:p>
+    <w:p>
+      <w:pPr>
+        <w:pStyle w:val="ListParagraph"/>
+        <w:ind w:left="360" w:firstLine="0"/>
+        <w:rPr>
+          <w:b/>
+          <w:bCs/>
+          <w:lang w:val="ru-RU"/>
+        </w:rPr>
+      </w:pPr>
     </w:p>
     <w:p>
       <w:pPr>
@@ -1897,12 +2276,10 @@
         </w:rPr>
       </w:pPr>
       <w:bookmarkStart w:id="7" w:name="_Toc72871892"/>
-      <w:proofErr w:type="spellStart"/>
       <w:r>
         <w:t>Tesseract</w:t>
       </w:r>
       <w:bookmarkEnd w:id="7"/>
-      <w:proofErr w:type="spellEnd"/>
     </w:p>
     <w:p>
       <w:pPr>
@@ -1957,6 +2334,162 @@
       </w:r>
       <w:bookmarkEnd w:id="12"/>
       <w:bookmarkEnd w:id="13"/>
+    </w:p>
+    <w:p>
+      <w:pPr>
+        <w:pStyle w:val="ListParagraph"/>
+        <w:numPr>
+          <w:ilvl w:val="0"/>
+          <w:numId w:val="4"/>
+        </w:numPr>
+        <w:rPr>
+          <w:sz w:val="22"/>
+          <w:szCs w:val="22"/>
+          <w:lang w:eastAsia="zh-CN" w:bidi="hi-IN"/>
+        </w:rPr>
+      </w:pPr>
+      <w:hyperlink r:id="rId12" w:history="1">
+        <w:r>
+          <w:rPr>
+            <w:rStyle w:val="Hyperlink"/>
+            <w:sz w:val="22"/>
+            <w:szCs w:val="22"/>
+            <w:lang w:eastAsia="zh-CN" w:bidi="hi-IN"/>
+          </w:rPr>
+          <w:t>https://towardsdatascience.com/pre-processing-in-ocr-fc231c6035a7</w:t>
+        </w:r>
+      </w:hyperlink>
+    </w:p>
+    <w:p>
+      <w:pPr>
+        <w:pStyle w:val="ListParagraph"/>
+        <w:numPr>
+          <w:ilvl w:val="0"/>
+          <w:numId w:val="4"/>
+        </w:numPr>
+        <w:rPr>
+          <w:rStyle w:val="Hyperlink"/>
+          <w:color w:val="auto"/>
+          <w:sz w:val="22"/>
+          <w:szCs w:val="22"/>
+          <w:u w:val="none"/>
+          <w:lang w:eastAsia="zh-CN" w:bidi="hi-IN"/>
+        </w:rPr>
+      </w:pPr>
+      <w:hyperlink r:id="rId13" w:history="1">
+        <w:r>
+          <w:rPr>
+            <w:rStyle w:val="Hyperlink"/>
+            <w:sz w:val="22"/>
+            <w:szCs w:val="22"/>
+          </w:rPr>
+          <w:t>https://towardsdatascience.com/segmentation-in-ocr-10de176cf373</w:t>
+        </w:r>
+      </w:hyperlink>
+    </w:p>
+    <w:p>
+      <w:pPr>
+        <w:pStyle w:val="ListParagraph"/>
+        <w:numPr>
+          <w:ilvl w:val="0"/>
+          <w:numId w:val="4"/>
+        </w:numPr>
+        <w:rPr>
+          <w:sz w:val="22"/>
+          <w:szCs w:val="22"/>
+          <w:lang w:eastAsia="zh-CN" w:bidi="hi-IN"/>
+        </w:rPr>
+      </w:pPr>
+      <w:hyperlink r:id="rId14" w:history="1">
+        <w:r>
+          <w:rPr>
+            <w:rStyle w:val="Hyperlink"/>
+            <w:sz w:val="22"/>
+            <w:szCs w:val="22"/>
+            <w:lang w:eastAsia="zh-CN" w:bidi="hi-IN"/>
+          </w:rPr>
+          <w:t>https://www.explainthatstuff.com/how-ocr-works.html</w:t>
+        </w:r>
+      </w:hyperlink>
+    </w:p>
+    <w:p>
+      <w:pPr>
+        <w:pStyle w:val="ListParagraph"/>
+        <w:numPr>
+          <w:ilvl w:val="0"/>
+          <w:numId w:val="4"/>
+        </w:numPr>
+        <w:rPr>
+          <w:sz w:val="22"/>
+          <w:szCs w:val="22"/>
+          <w:lang w:eastAsia="zh-CN" w:bidi="hi-IN"/>
+        </w:rPr>
+      </w:pPr>
+      <w:hyperlink r:id="rId15" w:history="1">
+        <w:r>
+          <w:rPr>
+            <w:rStyle w:val="Hyperlink"/>
+            <w:sz w:val="22"/>
+            <w:szCs w:val="22"/>
+            <w:lang w:eastAsia="zh-CN" w:bidi="hi-IN"/>
+          </w:rPr>
+          <w:t>https://ijcsit.com/docs/Volume%205/vol5issue02/ijcsit20140502</w:t>
+        </w:r>
+        <w:r>
+          <w:rPr>
+            <w:rStyle w:val="Hyperlink"/>
+            <w:sz w:val="22"/>
+            <w:szCs w:val="22"/>
+            <w:lang w:eastAsia="zh-CN" w:bidi="hi-IN"/>
+          </w:rPr>
+          <w:t>2</w:t>
+        </w:r>
+        <w:r>
+          <w:rPr>
+            <w:rStyle w:val="Hyperlink"/>
+            <w:sz w:val="22"/>
+            <w:szCs w:val="22"/>
+            <w:lang w:eastAsia="zh-CN" w:bidi="hi-IN"/>
+          </w:rPr>
+          <w:t>54.pdf</w:t>
+        </w:r>
+      </w:hyperlink>
+    </w:p>
+    <w:p>
+      <w:pPr>
+        <w:pStyle w:val="ListParagraph"/>
+        <w:numPr>
+          <w:ilvl w:val="0"/>
+          <w:numId w:val="4"/>
+        </w:numPr>
+        <w:rPr>
+          <w:sz w:val="22"/>
+          <w:szCs w:val="22"/>
+          <w:lang w:eastAsia="zh-CN" w:bidi="hi-IN"/>
+        </w:rPr>
+      </w:pPr>
+    </w:p>
+    <w:p>
+      <w:pPr>
+        <w:pStyle w:val="ListParagraph"/>
+        <w:ind w:left="360" w:firstLine="0"/>
+        <w:rPr>
+          <w:sz w:val="22"/>
+          <w:szCs w:val="22"/>
+          <w:lang w:eastAsia="zh-CN" w:bidi="hi-IN"/>
+        </w:rPr>
+      </w:pPr>
+    </w:p>
+    <w:p>
+      <w:pPr>
+        <w:pStyle w:val="ListParagraph"/>
+        <w:ind w:left="360" w:firstLine="0"/>
+        <w:rPr>
+          <w:sz w:val="22"/>
+          <w:szCs w:val="22"/>
+          <w:lang w:eastAsia="zh-CN" w:bidi="hi-IN"/>
+        </w:rPr>
+      </w:pPr>
     </w:p>
     <w:p>
       <w:pPr>
@@ -2038,6 +2571,92 @@
 <file path=word/numbering.xml><?xml version="1.0" encoding="utf-8"?>
 <w:numbering xmlns:wpc="http://schemas.microsoft.com/office/word/2010/wordprocessingCanvas" xmlns:cx="http://schemas.microsoft.com/office/drawing/2014/chartex" xmlns:cx1="http://schemas.microsoft.com/office/drawing/2015/9/8/chartex" xmlns:cx2="http://schemas.microsoft.com/office/drawing/2015/10/21/chartex" xmlns:cx3="http://schemas.microsoft.com/office/drawing/2016/5/9/chartex" xmlns:cx4="http://schemas.microsoft.com/office/drawing/2016/5/10/chartex" xmlns:cx5="http://schemas.microsoft.com/office/drawing/2016/5/11/chartex" xmlns:cx6="http://schemas.microsoft.com/office/drawing/2016/5/12/chartex" xmlns:cx7="http://schemas.microsoft.com/office/drawing/2016/5/13/chartex" xmlns:cx8="http://schemas.microsoft.com/office/drawing/2016/5/14/chartex" xmlns:mc="http://schemas.openxmlformats.org/markup-compatibility/2006" xmlns:aink="http://schemas.microsoft.com/office/drawing/2016/ink" xmlns:am3d="http://schemas.microsoft.com/office/drawing/2017/model3d" xmlns:o="urn:schemas-microsoft-com:office:office" xmlns:r="http://schemas.openxmlformats.org/officeDocument/2006/relationships" xmlns:m="http://schemas.openxmlformats.org/officeDocument/2006/math" xmlns:v="urn:schemas-microsoft-com:vml" xmlns:wp14="http://schemas.microsoft.com/office/word/2010/wordprocessingDrawing" xmlns:wp="http://schemas.openxmlformats.org/drawingml/2006/wordprocessingDrawing" xmlns:w10="urn:schemas-microsoft-com:office:word" xmlns:w="http://schemas.openxmlformats.org/wordprocessingml/2006/main" xmlns:w14="http://schemas.microsoft.com/office/word/2010/wordml" xmlns:w15="http://schemas.microsoft.com/office/word/2012/wordml" xmlns:w16cex="http://schemas.microsoft.com/office/word/2018/wordml/cex" xmlns:w16cid="http://schemas.microsoft.com/office/word/2016/wordml/cid" xmlns:w16="http://schemas.microsoft.com/office/word/2018/wordml" xmlns:w16sdtdh="http://schemas.microsoft.com/office/word/2020/wordml/sdtdatahash" xmlns:w16se="http://schemas.microsoft.com/office/word/2015/wordml/symex" xmlns:wpg="http://schemas.microsoft.com/office/word/2010/wordprocessingGroup" xmlns:wpi="http://schemas.microsoft.com/office/word/2010/wordprocessingInk" xmlns:wne="http://schemas.microsoft.com/office/word/2006/wordml" xmlns:wps="http://schemas.microsoft.com/office/word/2010/wordprocessingShape" mc:Ignorable="w14 w15 w16se w16cid w16 w16cex w16sdtdh wp14">
   <w:abstractNum w:abstractNumId="0" w15:restartNumberingAfterBreak="0">
+    <w:nsid w:val="00D467BE"/>
+    <w:multiLevelType w:val="multilevel"/>
+    <w:tmpl w:val="AF305540"/>
+    <w:lvl w:ilvl="0">
+      <w:start w:val="1"/>
+      <w:numFmt w:val="lowerLetter"/>
+      <w:lvlText w:val="%1)"/>
+      <w:lvlJc w:val="left"/>
+      <w:pPr>
+        <w:ind w:left="360" w:hanging="360"/>
+      </w:pPr>
+    </w:lvl>
+    <w:lvl w:ilvl="1">
+      <w:start w:val="1"/>
+      <w:numFmt w:val="lowerLetter"/>
+      <w:lvlText w:val="%2."/>
+      <w:lvlJc w:val="left"/>
+      <w:pPr>
+        <w:ind w:left="1080" w:hanging="360"/>
+      </w:pPr>
+    </w:lvl>
+    <w:lvl w:ilvl="2">
+      <w:start w:val="1"/>
+      <w:numFmt w:val="lowerRoman"/>
+      <w:lvlText w:val="%3."/>
+      <w:lvlJc w:val="right"/>
+      <w:pPr>
+        <w:ind w:left="1800" w:hanging="180"/>
+      </w:pPr>
+    </w:lvl>
+    <w:lvl w:ilvl="3">
+      <w:start w:val="1"/>
+      <w:numFmt w:val="decimal"/>
+      <w:lvlText w:val="%4."/>
+      <w:lvlJc w:val="left"/>
+      <w:pPr>
+        <w:ind w:left="2520" w:hanging="360"/>
+      </w:pPr>
+    </w:lvl>
+    <w:lvl w:ilvl="4">
+      <w:start w:val="1"/>
+      <w:numFmt w:val="lowerLetter"/>
+      <w:lvlText w:val="%5."/>
+      <w:lvlJc w:val="left"/>
+      <w:pPr>
+        <w:ind w:left="3240" w:hanging="360"/>
+      </w:pPr>
+    </w:lvl>
+    <w:lvl w:ilvl="5">
+      <w:start w:val="1"/>
+      <w:numFmt w:val="lowerRoman"/>
+      <w:lvlText w:val="%6."/>
+      <w:lvlJc w:val="right"/>
+      <w:pPr>
+        <w:ind w:left="3960" w:hanging="180"/>
+      </w:pPr>
+    </w:lvl>
+    <w:lvl w:ilvl="6">
+      <w:start w:val="1"/>
+      <w:numFmt w:val="decimal"/>
+      <w:lvlText w:val="%7."/>
+      <w:lvlJc w:val="left"/>
+      <w:pPr>
+        <w:ind w:left="4680" w:hanging="360"/>
+      </w:pPr>
+    </w:lvl>
+    <w:lvl w:ilvl="7">
+      <w:start w:val="1"/>
+      <w:numFmt w:val="lowerLetter"/>
+      <w:lvlText w:val="%8."/>
+      <w:lvlJc w:val="left"/>
+      <w:pPr>
+        <w:ind w:left="5400" w:hanging="360"/>
+      </w:pPr>
+    </w:lvl>
+    <w:lvl w:ilvl="8">
+      <w:start w:val="1"/>
+      <w:numFmt w:val="lowerRoman"/>
+      <w:lvlText w:val="%9."/>
+      <w:lvlJc w:val="right"/>
+      <w:pPr>
+        <w:ind w:left="6120" w:hanging="180"/>
+      </w:pPr>
+    </w:lvl>
+  </w:abstractNum>
+  <w:abstractNum w:abstractNumId="1" w15:restartNumberingAfterBreak="0">
     <w:nsid w:val="0D731F04"/>
     <w:multiLevelType w:val="multilevel"/>
     <w:tmpl w:val="0409001F"/>
@@ -2123,7 +2742,93 @@
       </w:pPr>
     </w:lvl>
   </w:abstractNum>
-  <w:abstractNum w:abstractNumId="1" w15:restartNumberingAfterBreak="0">
+  <w:abstractNum w:abstractNumId="2" w15:restartNumberingAfterBreak="0">
+    <w:nsid w:val="4B0248BA"/>
+    <w:multiLevelType w:val="hybridMultilevel"/>
+    <w:tmpl w:val="7C1E2AB8"/>
+    <w:lvl w:ilvl="0" w:tplc="04090017">
+      <w:start w:val="1"/>
+      <w:numFmt w:val="lowerLetter"/>
+      <w:lvlText w:val="%1)"/>
+      <w:lvlJc w:val="left"/>
+      <w:pPr>
+        <w:ind w:left="720" w:hanging="360"/>
+      </w:pPr>
+    </w:lvl>
+    <w:lvl w:ilvl="1" w:tplc="04090019" w:tentative="1">
+      <w:start w:val="1"/>
+      <w:numFmt w:val="lowerLetter"/>
+      <w:lvlText w:val="%2."/>
+      <w:lvlJc w:val="left"/>
+      <w:pPr>
+        <w:ind w:left="1440" w:hanging="360"/>
+      </w:pPr>
+    </w:lvl>
+    <w:lvl w:ilvl="2" w:tplc="0409001B" w:tentative="1">
+      <w:start w:val="1"/>
+      <w:numFmt w:val="lowerRoman"/>
+      <w:lvlText w:val="%3."/>
+      <w:lvlJc w:val="right"/>
+      <w:pPr>
+        <w:ind w:left="2160" w:hanging="180"/>
+      </w:pPr>
+    </w:lvl>
+    <w:lvl w:ilvl="3" w:tplc="0409000F" w:tentative="1">
+      <w:start w:val="1"/>
+      <w:numFmt w:val="decimal"/>
+      <w:lvlText w:val="%4."/>
+      <w:lvlJc w:val="left"/>
+      <w:pPr>
+        <w:ind w:left="2880" w:hanging="360"/>
+      </w:pPr>
+    </w:lvl>
+    <w:lvl w:ilvl="4" w:tplc="04090019" w:tentative="1">
+      <w:start w:val="1"/>
+      <w:numFmt w:val="lowerLetter"/>
+      <w:lvlText w:val="%5."/>
+      <w:lvlJc w:val="left"/>
+      <w:pPr>
+        <w:ind w:left="3600" w:hanging="360"/>
+      </w:pPr>
+    </w:lvl>
+    <w:lvl w:ilvl="5" w:tplc="0409001B" w:tentative="1">
+      <w:start w:val="1"/>
+      <w:numFmt w:val="lowerRoman"/>
+      <w:lvlText w:val="%6."/>
+      <w:lvlJc w:val="right"/>
+      <w:pPr>
+        <w:ind w:left="4320" w:hanging="180"/>
+      </w:pPr>
+    </w:lvl>
+    <w:lvl w:ilvl="6" w:tplc="0409000F" w:tentative="1">
+      <w:start w:val="1"/>
+      <w:numFmt w:val="decimal"/>
+      <w:lvlText w:val="%7."/>
+      <w:lvlJc w:val="left"/>
+      <w:pPr>
+        <w:ind w:left="5040" w:hanging="360"/>
+      </w:pPr>
+    </w:lvl>
+    <w:lvl w:ilvl="7" w:tplc="04090019" w:tentative="1">
+      <w:start w:val="1"/>
+      <w:numFmt w:val="lowerLetter"/>
+      <w:lvlText w:val="%8."/>
+      <w:lvlJc w:val="left"/>
+      <w:pPr>
+        <w:ind w:left="5760" w:hanging="360"/>
+      </w:pPr>
+    </w:lvl>
+    <w:lvl w:ilvl="8" w:tplc="0409001B" w:tentative="1">
+      <w:start w:val="1"/>
+      <w:numFmt w:val="lowerRoman"/>
+      <w:lvlText w:val="%9."/>
+      <w:lvlJc w:val="right"/>
+      <w:pPr>
+        <w:ind w:left="6480" w:hanging="180"/>
+      </w:pPr>
+    </w:lvl>
+  </w:abstractNum>
+  <w:abstractNum w:abstractNumId="3" w15:restartNumberingAfterBreak="0">
     <w:nsid w:val="53DD1CEA"/>
     <w:multiLevelType w:val="hybridMultilevel"/>
     <w:tmpl w:val="FFEEE9BE"/>
@@ -2209,7 +2914,97 @@
       </w:pPr>
     </w:lvl>
   </w:abstractNum>
-  <w:abstractNum w:abstractNumId="2" w15:restartNumberingAfterBreak="0">
+  <w:abstractNum w:abstractNumId="4" w15:restartNumberingAfterBreak="0">
+    <w:nsid w:val="65844986"/>
+    <w:multiLevelType w:val="hybridMultilevel"/>
+    <w:tmpl w:val="6CD0FADC"/>
+    <w:lvl w:ilvl="0" w:tplc="29CCFC72">
+      <w:start w:val="1"/>
+      <w:numFmt w:val="lowerLetter"/>
+      <w:lvlText w:val="%1)"/>
+      <w:lvlJc w:val="left"/>
+      <w:pPr>
+        <w:ind w:left="360" w:hanging="360"/>
+      </w:pPr>
+      <w:rPr>
+        <w:color w:val="auto"/>
+        <w:lang w:val="pl-PL"/>
+      </w:rPr>
+    </w:lvl>
+    <w:lvl w:ilvl="1" w:tplc="04090019">
+      <w:start w:val="1"/>
+      <w:numFmt w:val="lowerLetter"/>
+      <w:lvlText w:val="%2."/>
+      <w:lvlJc w:val="left"/>
+      <w:pPr>
+        <w:ind w:left="1080" w:hanging="360"/>
+      </w:pPr>
+    </w:lvl>
+    <w:lvl w:ilvl="2" w:tplc="0409001B" w:tentative="1">
+      <w:start w:val="1"/>
+      <w:numFmt w:val="lowerRoman"/>
+      <w:lvlText w:val="%3."/>
+      <w:lvlJc w:val="right"/>
+      <w:pPr>
+        <w:ind w:left="1800" w:hanging="180"/>
+      </w:pPr>
+    </w:lvl>
+    <w:lvl w:ilvl="3" w:tplc="0409000F" w:tentative="1">
+      <w:start w:val="1"/>
+      <w:numFmt w:val="decimal"/>
+      <w:lvlText w:val="%4."/>
+      <w:lvlJc w:val="left"/>
+      <w:pPr>
+        <w:ind w:left="2520" w:hanging="360"/>
+      </w:pPr>
+    </w:lvl>
+    <w:lvl w:ilvl="4" w:tplc="04090019" w:tentative="1">
+      <w:start w:val="1"/>
+      <w:numFmt w:val="lowerLetter"/>
+      <w:lvlText w:val="%5."/>
+      <w:lvlJc w:val="left"/>
+      <w:pPr>
+        <w:ind w:left="3240" w:hanging="360"/>
+      </w:pPr>
+    </w:lvl>
+    <w:lvl w:ilvl="5" w:tplc="0409001B" w:tentative="1">
+      <w:start w:val="1"/>
+      <w:numFmt w:val="lowerRoman"/>
+      <w:lvlText w:val="%6."/>
+      <w:lvlJc w:val="right"/>
+      <w:pPr>
+        <w:ind w:left="3960" w:hanging="180"/>
+      </w:pPr>
+    </w:lvl>
+    <w:lvl w:ilvl="6" w:tplc="0409000F" w:tentative="1">
+      <w:start w:val="1"/>
+      <w:numFmt w:val="decimal"/>
+      <w:lvlText w:val="%7."/>
+      <w:lvlJc w:val="left"/>
+      <w:pPr>
+        <w:ind w:left="4680" w:hanging="360"/>
+      </w:pPr>
+    </w:lvl>
+    <w:lvl w:ilvl="7" w:tplc="04090019" w:tentative="1">
+      <w:start w:val="1"/>
+      <w:numFmt w:val="lowerLetter"/>
+      <w:lvlText w:val="%8."/>
+      <w:lvlJc w:val="left"/>
+      <w:pPr>
+        <w:ind w:left="5400" w:hanging="360"/>
+      </w:pPr>
+    </w:lvl>
+    <w:lvl w:ilvl="8" w:tplc="0409001B" w:tentative="1">
+      <w:start w:val="1"/>
+      <w:numFmt w:val="lowerRoman"/>
+      <w:lvlText w:val="%9."/>
+      <w:lvlJc w:val="right"/>
+      <w:pPr>
+        <w:ind w:left="6120" w:hanging="180"/>
+      </w:pPr>
+    </w:lvl>
+  </w:abstractNum>
+  <w:abstractNum w:abstractNumId="5" w15:restartNumberingAfterBreak="0">
     <w:nsid w:val="76671CD8"/>
     <w:multiLevelType w:val="hybridMultilevel"/>
     <w:tmpl w:val="49E6544A"/>
@@ -2300,14 +3095,139 @@
       </w:pPr>
     </w:lvl>
   </w:abstractNum>
+  <w:abstractNum w:abstractNumId="6" w15:restartNumberingAfterBreak="0">
+    <w:nsid w:val="789675B2"/>
+    <w:multiLevelType w:val="hybridMultilevel"/>
+    <w:tmpl w:val="0AE8EAB2"/>
+    <w:lvl w:ilvl="0" w:tplc="04090001">
+      <w:start w:val="1"/>
+      <w:numFmt w:val="bullet"/>
+      <w:lvlText w:val=""/>
+      <w:lvlJc w:val="left"/>
+      <w:pPr>
+        <w:ind w:left="360" w:hanging="360"/>
+      </w:pPr>
+      <w:rPr>
+        <w:rFonts w:ascii="Symbol" w:hAnsi="Symbol" w:hint="default"/>
+      </w:rPr>
+    </w:lvl>
+    <w:lvl w:ilvl="1" w:tplc="04090003" w:tentative="1">
+      <w:start w:val="1"/>
+      <w:numFmt w:val="bullet"/>
+      <w:lvlText w:val="o"/>
+      <w:lvlJc w:val="left"/>
+      <w:pPr>
+        <w:ind w:left="1080" w:hanging="360"/>
+      </w:pPr>
+      <w:rPr>
+        <w:rFonts w:ascii="Courier New" w:hAnsi="Courier New" w:cs="Courier New" w:hint="default"/>
+      </w:rPr>
+    </w:lvl>
+    <w:lvl w:ilvl="2" w:tplc="04090005" w:tentative="1">
+      <w:start w:val="1"/>
+      <w:numFmt w:val="bullet"/>
+      <w:lvlText w:val=""/>
+      <w:lvlJc w:val="left"/>
+      <w:pPr>
+        <w:ind w:left="1800" w:hanging="360"/>
+      </w:pPr>
+      <w:rPr>
+        <w:rFonts w:ascii="Wingdings" w:hAnsi="Wingdings" w:hint="default"/>
+      </w:rPr>
+    </w:lvl>
+    <w:lvl w:ilvl="3" w:tplc="04090001" w:tentative="1">
+      <w:start w:val="1"/>
+      <w:numFmt w:val="bullet"/>
+      <w:lvlText w:val=""/>
+      <w:lvlJc w:val="left"/>
+      <w:pPr>
+        <w:ind w:left="2520" w:hanging="360"/>
+      </w:pPr>
+      <w:rPr>
+        <w:rFonts w:ascii="Symbol" w:hAnsi="Symbol" w:hint="default"/>
+      </w:rPr>
+    </w:lvl>
+    <w:lvl w:ilvl="4" w:tplc="04090003" w:tentative="1">
+      <w:start w:val="1"/>
+      <w:numFmt w:val="bullet"/>
+      <w:lvlText w:val="o"/>
+      <w:lvlJc w:val="left"/>
+      <w:pPr>
+        <w:ind w:left="3240" w:hanging="360"/>
+      </w:pPr>
+      <w:rPr>
+        <w:rFonts w:ascii="Courier New" w:hAnsi="Courier New" w:cs="Courier New" w:hint="default"/>
+      </w:rPr>
+    </w:lvl>
+    <w:lvl w:ilvl="5" w:tplc="04090005" w:tentative="1">
+      <w:start w:val="1"/>
+      <w:numFmt w:val="bullet"/>
+      <w:lvlText w:val=""/>
+      <w:lvlJc w:val="left"/>
+      <w:pPr>
+        <w:ind w:left="3960" w:hanging="360"/>
+      </w:pPr>
+      <w:rPr>
+        <w:rFonts w:ascii="Wingdings" w:hAnsi="Wingdings" w:hint="default"/>
+      </w:rPr>
+    </w:lvl>
+    <w:lvl w:ilvl="6" w:tplc="04090001" w:tentative="1">
+      <w:start w:val="1"/>
+      <w:numFmt w:val="bullet"/>
+      <w:lvlText w:val=""/>
+      <w:lvlJc w:val="left"/>
+      <w:pPr>
+        <w:ind w:left="4680" w:hanging="360"/>
+      </w:pPr>
+      <w:rPr>
+        <w:rFonts w:ascii="Symbol" w:hAnsi="Symbol" w:hint="default"/>
+      </w:rPr>
+    </w:lvl>
+    <w:lvl w:ilvl="7" w:tplc="04090003" w:tentative="1">
+      <w:start w:val="1"/>
+      <w:numFmt w:val="bullet"/>
+      <w:lvlText w:val="o"/>
+      <w:lvlJc w:val="left"/>
+      <w:pPr>
+        <w:ind w:left="5400" w:hanging="360"/>
+      </w:pPr>
+      <w:rPr>
+        <w:rFonts w:ascii="Courier New" w:hAnsi="Courier New" w:cs="Courier New" w:hint="default"/>
+      </w:rPr>
+    </w:lvl>
+    <w:lvl w:ilvl="8" w:tplc="04090005" w:tentative="1">
+      <w:start w:val="1"/>
+      <w:numFmt w:val="bullet"/>
+      <w:lvlText w:val=""/>
+      <w:lvlJc w:val="left"/>
+      <w:pPr>
+        <w:ind w:left="6120" w:hanging="360"/>
+      </w:pPr>
+      <w:rPr>
+        <w:rFonts w:ascii="Wingdings" w:hAnsi="Wingdings" w:hint="default"/>
+      </w:rPr>
+    </w:lvl>
+  </w:abstractNum>
   <w:num w:numId="1">
-    <w:abstractNumId w:val="2"/>
+    <w:abstractNumId w:val="5"/>
   </w:num>
   <w:num w:numId="2">
+    <w:abstractNumId w:val="3"/>
+  </w:num>
+  <w:num w:numId="3">
     <w:abstractNumId w:val="1"/>
   </w:num>
-  <w:num w:numId="3">
+  <w:num w:numId="4">
+    <w:abstractNumId w:val="6"/>
+  </w:num>
+  <w:num w:numId="5">
+    <w:abstractNumId w:val="4"/>
+  </w:num>
+  <w:num w:numId="6">
     <w:abstractNumId w:val="0"/>
+  </w:num>
+  <w:num w:numId="7">
+    <w:abstractNumId w:val="2"/>
   </w:num>
 </w:numbering>
 </file>
@@ -3027,6 +3947,113 @@
       <w:vertAlign w:val="superscript"/>
     </w:rPr>
   </w:style>
+  <w:style w:type="character" w:styleId="UnresolvedMention">
+    <w:name w:val="Unresolved Mention"/>
+    <w:basedOn w:val="DefaultParagraphFont"/>
+    <w:uiPriority w:val="99"/>
+    <w:semiHidden/>
+    <w:unhideWhenUsed/>
+    <w:rsid w:val="008B560F"/>
+    <w:rPr>
+      <w:color w:val="605E5C"/>
+      <w:shd w:val="clear" w:color="auto" w:fill="E1DFDD"/>
+    </w:rPr>
+  </w:style>
+  <w:style w:type="paragraph" w:styleId="ListParagraph">
+    <w:name w:val="List Paragraph"/>
+    <w:basedOn w:val="Normal"/>
+    <w:uiPriority w:val="34"/>
+    <w:qFormat/>
+    <w:rsid w:val="008B560F"/>
+    <w:pPr>
+      <w:ind w:left="720"/>
+      <w:contextualSpacing/>
+    </w:pPr>
+  </w:style>
+  <w:style w:type="character" w:styleId="CommentReference">
+    <w:name w:val="annotation reference"/>
+    <w:basedOn w:val="DefaultParagraphFont"/>
+    <w:uiPriority w:val="99"/>
+    <w:semiHidden/>
+    <w:unhideWhenUsed/>
+    <w:rsid w:val="00BA0EF2"/>
+    <w:rPr>
+      <w:sz w:val="16"/>
+      <w:szCs w:val="16"/>
+    </w:rPr>
+  </w:style>
+  <w:style w:type="paragraph" w:styleId="CommentText">
+    <w:name w:val="annotation text"/>
+    <w:basedOn w:val="Normal"/>
+    <w:link w:val="CommentTextChar"/>
+    <w:uiPriority w:val="99"/>
+    <w:semiHidden/>
+    <w:unhideWhenUsed/>
+    <w:rsid w:val="00BA0EF2"/>
+    <w:pPr>
+      <w:spacing w:line="240" w:lineRule="auto"/>
+    </w:pPr>
+    <w:rPr>
+      <w:sz w:val="20"/>
+      <w:szCs w:val="20"/>
+    </w:rPr>
+  </w:style>
+  <w:style w:type="character" w:customStyle="1" w:styleId="CommentTextChar">
+    <w:name w:val="Comment Text Char"/>
+    <w:basedOn w:val="DefaultParagraphFont"/>
+    <w:link w:val="CommentText"/>
+    <w:uiPriority w:val="99"/>
+    <w:semiHidden/>
+    <w:rsid w:val="00BA0EF2"/>
+    <w:rPr>
+      <w:rFonts w:ascii="Times New Roman" w:hAnsi="Times New Roman" w:cs="Times New Roman"/>
+      <w:sz w:val="20"/>
+      <w:szCs w:val="20"/>
+      <w:lang w:val="pl-PL"/>
+    </w:rPr>
+  </w:style>
+  <w:style w:type="paragraph" w:styleId="CommentSubject">
+    <w:name w:val="annotation subject"/>
+    <w:basedOn w:val="CommentText"/>
+    <w:next w:val="CommentText"/>
+    <w:link w:val="CommentSubjectChar"/>
+    <w:uiPriority w:val="99"/>
+    <w:semiHidden/>
+    <w:unhideWhenUsed/>
+    <w:rsid w:val="00BA0EF2"/>
+    <w:rPr>
+      <w:b/>
+      <w:bCs/>
+    </w:rPr>
+  </w:style>
+  <w:style w:type="character" w:customStyle="1" w:styleId="CommentSubjectChar">
+    <w:name w:val="Comment Subject Char"/>
+    <w:basedOn w:val="CommentTextChar"/>
+    <w:link w:val="CommentSubject"/>
+    <w:uiPriority w:val="99"/>
+    <w:semiHidden/>
+    <w:rsid w:val="00BA0EF2"/>
+    <w:rPr>
+      <w:rFonts w:ascii="Times New Roman" w:hAnsi="Times New Roman" w:cs="Times New Roman"/>
+      <w:b/>
+      <w:bCs/>
+      <w:sz w:val="20"/>
+      <w:szCs w:val="20"/>
+      <w:lang w:val="pl-PL"/>
+    </w:rPr>
+  </w:style>
+  <w:style w:type="character" w:styleId="FollowedHyperlink">
+    <w:name w:val="FollowedHyperlink"/>
+    <w:basedOn w:val="DefaultParagraphFont"/>
+    <w:uiPriority w:val="99"/>
+    <w:semiHidden/>
+    <w:unhideWhenUsed/>
+    <w:rsid w:val="00472AEA"/>
+    <w:rPr>
+      <w:color w:val="954F72" w:themeColor="followedHyperlink"/>
+      <w:u w:val="single"/>
+    </w:rPr>
+  </w:style>
 </w:styles>
 </file>
 

</xml_diff>